<commit_message>
Sri | Draft update
</commit_message>
<xml_diff>
--- a/draft.docx
+++ b/draft.docx
@@ -34,11 +34,9 @@
           <w:numId w:val="1"/>
         </w:numPr>
       </w:pPr>
-      <w:proofErr w:type="spellStart"/>
       <w:r>
         <w:t>Paxos</w:t>
       </w:r>
-      <w:proofErr w:type="spellEnd"/>
     </w:p>
     <w:p>
       <w:pPr>
@@ -115,15 +113,7 @@
         </w:numPr>
       </w:pPr>
       <w:r>
-        <w:t xml:space="preserve">The protocol does not specify any </w:t>
-      </w:r>
-      <w:proofErr w:type="spellStart"/>
-      <w:r>
-        <w:t>liveness</w:t>
-      </w:r>
-      <w:proofErr w:type="spellEnd"/>
-      <w:r>
-        <w:t>/convergence requirements.</w:t>
+        <w:t>The protocol does not specify any liveness/convergence requirements.</w:t>
       </w:r>
     </w:p>
     <w:p>
@@ -287,83 +277,333 @@
       <w:r>
         <w:t>Proposals now have a proposal number. To avoid confusions, different proposals must have different numbers, a global ordering of sort – the implementation left open ended.</w:t>
       </w:r>
-    </w:p>
-    <w:p>
-      <w:pPr>
-        <w:pStyle w:val="ListParagraph"/>
-        <w:numPr>
-          <w:ilvl w:val="2"/>
-          <w:numId w:val="2"/>
-        </w:numPr>
-      </w:pPr>
+      <w:r>
+        <w:t xml:space="preserve"> A suggestion would be to just have proposers choose the </w:t>
+      </w:r>
       <w:r>
         <w:lastRenderedPageBreak/>
-        <w:t>Promise to me, the proposer that you, the acceptor will not accept a proposal with a number lower than mine</w:t>
-      </w:r>
-    </w:p>
-    <w:p>
-      <w:pPr>
-        <w:pStyle w:val="ListParagraph"/>
-        <w:numPr>
-          <w:ilvl w:val="2"/>
-          <w:numId w:val="2"/>
-        </w:numPr>
-      </w:pPr>
-      <w:r>
-        <w:t>If you have already accepted a proposal, let me know.</w:t>
-      </w:r>
-    </w:p>
-    <w:p>
-      <w:pPr>
-        <w:pStyle w:val="ListParagraph"/>
-        <w:numPr>
-          <w:ilvl w:val="1"/>
-          <w:numId w:val="2"/>
-        </w:numPr>
-      </w:pPr>
-      <w:r>
-        <w:t>Due to this extracted promise, we need to change acceptance rule 1 to: 1a. Acceptors can and must only accept proposals that do not violate promises it has made =&gt; accept proposals which have numbers &gt; numbers of proposals to which promises have been made</w:t>
-      </w:r>
-    </w:p>
-    <w:p>
-      <w:pPr>
-        <w:pStyle w:val="ListParagraph"/>
-        <w:numPr>
-          <w:ilvl w:val="1"/>
-          <w:numId w:val="2"/>
-        </w:numPr>
-      </w:pPr>
-      <w:r>
-        <w:t xml:space="preserve">2. If a proposal with value ‘v’ is chosen, then every higher numbered proposal that is chosen </w:t>
-      </w:r>
-      <w:r>
-        <w:t xml:space="preserve">by any acceptor </w:t>
-      </w:r>
-      <w:r>
-        <w:tab/>
-      </w:r>
-      <w:r>
-        <w:t xml:space="preserve">has value ‘v’ – this follows from the requirement that only a single value be chosen in a round of </w:t>
-      </w:r>
-      <w:proofErr w:type="spellStart"/>
-      <w:r>
-        <w:t>Paxos</w:t>
-      </w:r>
-      <w:proofErr w:type="spellEnd"/>
-      <w:r>
-        <w:t>.</w:t>
-      </w:r>
-    </w:p>
-    <w:p>
-      <w:pPr>
-        <w:pStyle w:val="ListParagraph"/>
-        <w:numPr>
-          <w:ilvl w:val="1"/>
-          <w:numId w:val="2"/>
-        </w:numPr>
-      </w:pPr>
+        <w:t>numbers from non-overlapping sequences and store the last used number in stable storage.</w:t>
+      </w:r>
       <w:bookmarkStart w:id="0" w:name="_GoBack"/>
       <w:bookmarkEnd w:id="0"/>
+    </w:p>
+    <w:p>
+      <w:pPr>
+        <w:pStyle w:val="ListParagraph"/>
+        <w:numPr>
+          <w:ilvl w:val="2"/>
+          <w:numId w:val="2"/>
+        </w:numPr>
+      </w:pPr>
+      <w:r>
+        <w:t>Promise to me, the proposer that you, the acceptor will not accept a proposal with a number lower than mine</w:t>
+      </w:r>
+    </w:p>
+    <w:p>
+      <w:pPr>
+        <w:pStyle w:val="ListParagraph"/>
+        <w:numPr>
+          <w:ilvl w:val="2"/>
+          <w:numId w:val="2"/>
+        </w:numPr>
+      </w:pPr>
+      <w:r>
+        <w:t>If you have already accepted a proposal, let me know.</w:t>
+      </w:r>
+    </w:p>
+    <w:p>
+      <w:pPr>
+        <w:pStyle w:val="ListParagraph"/>
+        <w:numPr>
+          <w:ilvl w:val="1"/>
+          <w:numId w:val="2"/>
+        </w:numPr>
+      </w:pPr>
+      <w:r>
+        <w:t>Due to this extracted promise, we need to change acceptance rule 1 to: 1a. Acceptors can and must only accept proposals that do not violate promises it has made =&gt; accept proposals which have numbers &gt; numbers of proposals to which promises have been made</w:t>
+      </w:r>
+    </w:p>
+    <w:p>
+      <w:pPr>
+        <w:pStyle w:val="ListParagraph"/>
+        <w:numPr>
+          <w:ilvl w:val="1"/>
+          <w:numId w:val="2"/>
+        </w:numPr>
+      </w:pPr>
+      <w:r>
+        <w:t xml:space="preserve">2. If a proposal with value ‘v’ is chosen, then every higher numbered proposal that is chosen </w:t>
+      </w:r>
+      <w:r>
+        <w:t xml:space="preserve">by any acceptor </w:t>
+      </w:r>
+      <w:r>
+        <w:tab/>
+      </w:r>
+      <w:r>
+        <w:t>has value ‘v’ – this follows from the requirement that only a single value be chosen in a round of Paxos.</w:t>
+      </w:r>
+    </w:p>
+    <w:p>
+      <w:pPr>
+        <w:pStyle w:val="ListParagraph"/>
+        <w:numPr>
+          <w:ilvl w:val="1"/>
+          <w:numId w:val="2"/>
+        </w:numPr>
+      </w:pPr>
+      <w:r>
+        <w:t xml:space="preserve">This is where the implementation of the algorithm is driven backwards – to ensure that no proposal with a value other than ‘v’ with a proposal number higher than the highest accepted proposal number (with value ‘v’) is accepted, the acceptors force the proposer to only issue proposals with value ‘v’. </w:t>
+      </w:r>
+      <w:r>
+        <w:t xml:space="preserve">Hence: </w:t>
+      </w:r>
+      <w:r>
+        <w:br/>
+        <w:t>2a. If a proposal with value ‘v’ is chosen, then every higher-numbered proposal issued by any proposer has value ‘v’.</w:t>
+      </w:r>
+    </w:p>
+    <w:p>
+      <w:pPr>
+        <w:pStyle w:val="ListParagraph"/>
+        <w:numPr>
+          <w:ilvl w:val="1"/>
+          <w:numId w:val="2"/>
+        </w:numPr>
+      </w:pPr>
+      <w:r>
+        <w:t xml:space="preserve">Now we relax </w:t>
+      </w:r>
+      <w:r>
+        <w:t xml:space="preserve">constraint 2a by moving to a majority instead of every acceptor. Hence: </w:t>
+      </w:r>
+      <w:r>
+        <w:br/>
+        <w:t>2b. For any proposal numbered ‘n’ with value ‘v’ issued, there exists a set ‘S’ consisting of a majority of acceptors such that either:</w:t>
+      </w:r>
+    </w:p>
+    <w:p>
+      <w:pPr>
+        <w:pStyle w:val="ListParagraph"/>
+        <w:numPr>
+          <w:ilvl w:val="2"/>
+          <w:numId w:val="2"/>
+        </w:numPr>
+      </w:pPr>
+      <w:r>
+        <w:t>a) no acceptor in S has accepted any proposal numbered less than ‘n’, or</w:t>
+      </w:r>
+    </w:p>
+    <w:p>
+      <w:pPr>
+        <w:pStyle w:val="ListParagraph"/>
+        <w:numPr>
+          <w:ilvl w:val="2"/>
+          <w:numId w:val="2"/>
+        </w:numPr>
+      </w:pPr>
+      <w:r>
+        <w:t>b) ‘v’ is the value of the highest numbered proposal among all proposals numbered less than ‘n’ accepted by acceptors in ‘S’</w:t>
+      </w:r>
+    </w:p>
+    <w:p>
+      <w:pPr>
+        <w:pStyle w:val="ListParagraph"/>
+        <w:numPr>
+          <w:ilvl w:val="0"/>
+          <w:numId w:val="2"/>
+        </w:numPr>
+      </w:pPr>
+      <w:r>
+        <w:t xml:space="preserve">Putting all this together, the algorithm </w:t>
+      </w:r>
+      <w:r>
+        <w:t xml:space="preserve">for a single ‘round’ of Paxos </w:t>
+      </w:r>
+      <w:r>
+        <w:t xml:space="preserve">sums up to such: </w:t>
+      </w:r>
+      <w:r>
+        <w:br/>
+        <w:t xml:space="preserve">Phase 1. </w:t>
+      </w:r>
+      <w:r>
+        <w:br/>
+        <w:t>(a) A proposer selects a globally exclusive proposal number ‘n’ and sends a prepare request to a majority of acceptors (it could be all acceptors in the implementation) – this is called a ‘prepare’ request.</w:t>
+      </w:r>
+      <w:r>
+        <w:br/>
+        <w:t xml:space="preserve">(b) If an acceptor receives a ‘prepare’ request with number ‘n’ greater than any ‘prepare’ request to which it has already responded, it responds to the request with a promise not to accept any more proposals with number less than ‘n’, and the </w:t>
+      </w:r>
+      <w:r>
+        <w:t xml:space="preserve">number ‘n’ and </w:t>
+      </w:r>
+      <w:r>
+        <w:t xml:space="preserve">value </w:t>
+      </w:r>
+      <w:r>
+        <w:t xml:space="preserve">‘v’ </w:t>
+      </w:r>
+      <w:r>
+        <w:t>of the highest number proposal it has accepted (if any).</w:t>
+      </w:r>
+      <w:r>
+        <w:br/>
+        <w:t>Phase 2.</w:t>
+      </w:r>
+      <w:r>
+        <w:br/>
+        <w:t xml:space="preserve">(a) If the proposer receives a response to its prepare request numbered ‘n’ from a majority of acceptors, then it sends an ‘accept’ request to each of those acceptors for a proposal numbered ‘n’ with either the value of the highest </w:t>
+      </w:r>
+      <w:r>
+        <w:lastRenderedPageBreak/>
+        <w:t xml:space="preserve">numbered proposal it received from the acceptors in </w:t>
+      </w:r>
+      <w:r>
+        <w:t>response to its prepare request, or if no such value exists, then any value of its choosing.</w:t>
+      </w:r>
+      <w:r>
+        <w:br/>
+        <w:t xml:space="preserve">(b) If an acceptor </w:t>
+      </w:r>
+      <w:r>
+        <w:t>receives an accept request for a proposal numbered ‘n’ &gt;= highest prepare request number it has responded to, then it accepts the proposal.</w:t>
+      </w:r>
+    </w:p>
+    <w:p>
+      <w:pPr>
+        <w:pStyle w:val="ListParagraph"/>
+        <w:numPr>
+          <w:ilvl w:val="0"/>
+          <w:numId w:val="2"/>
+        </w:numPr>
+      </w:pPr>
+      <w:r>
+        <w:t>A few things to note:</w:t>
+      </w:r>
+    </w:p>
+    <w:p>
+      <w:pPr>
+        <w:pStyle w:val="ListParagraph"/>
+        <w:numPr>
+          <w:ilvl w:val="1"/>
+          <w:numId w:val="2"/>
+        </w:numPr>
+      </w:pPr>
+      <w:r>
+        <w:t xml:space="preserve">a) There is no direct correlation between Phases 1 and 2 in terms of a Phase 1 being sufficient for Phase 2. That is, a proposer </w:t>
+      </w:r>
+      <w:r>
+        <w:t xml:space="preserve">‘P1’ </w:t>
+      </w:r>
+      <w:r>
+        <w:t xml:space="preserve">could elicit a response to its prepare request but it might end up racing with another proposer </w:t>
+      </w:r>
+      <w:r>
+        <w:t>‘P2’ in that acceptors could end up rejecting P1’s accept requests after accepting its prepare requests because P2 is racing P1 and keeps issuing prepare requests with numbers succeeding P1’s prepare requests.</w:t>
+      </w:r>
+    </w:p>
+    <w:p>
+      <w:pPr>
+        <w:pStyle w:val="ListParagraph"/>
+        <w:numPr>
+          <w:ilvl w:val="1"/>
+          <w:numId w:val="2"/>
+        </w:numPr>
+      </w:pPr>
+      <w:r>
+        <w:t>b) A decision is implicitly reached when a majority of the acceptors accept the same value ‘v’</w:t>
+      </w:r>
+      <w:r>
+        <w:t xml:space="preserve"> – because using induction and the property of there being at least </w:t>
+      </w:r>
+      <w:r>
+        <w:t>one common acceptor in the intersection of 2 majorities of acceptors, we can show that the acceptors will force any future proposers into re-proposing the same accepted value.</w:t>
+      </w:r>
+    </w:p>
+    <w:p>
+      <w:pPr>
+        <w:pStyle w:val="ListParagraph"/>
+        <w:numPr>
+          <w:ilvl w:val="1"/>
+          <w:numId w:val="2"/>
+        </w:numPr>
+      </w:pPr>
+      <w:r>
+        <w:t>c) There is no limit on the number of proposals that can be made – proposers can abandon proposals mid-flight and reissue proposals of higher numbers if they want.</w:t>
+      </w:r>
+    </w:p>
+    <w:p>
+      <w:pPr>
+        <w:pStyle w:val="ListParagraph"/>
+        <w:numPr>
+          <w:ilvl w:val="1"/>
+          <w:numId w:val="2"/>
+        </w:numPr>
+      </w:pPr>
+      <w:r>
+        <w:t>d) There is no guarantee of convergence – the protocol is correct, but may never converge.</w:t>
+      </w:r>
+    </w:p>
+    <w:p>
+      <w:pPr>
+        <w:pStyle w:val="ListParagraph"/>
+        <w:numPr>
+          <w:ilvl w:val="0"/>
+          <w:numId w:val="2"/>
+        </w:numPr>
+      </w:pPr>
+      <w:r>
+        <w:t xml:space="preserve">To learn a chosen value, the learners must find out that a majority set of acceptors have accepted a single value. There are multiple ways to do this, the most straightforward of which would be to have </w:t>
+      </w:r>
+      <w:r>
+        <w:t>every acceptor ack acceptances it makes to every learner.</w:t>
+      </w:r>
+    </w:p>
+    <w:p>
+      <w:pPr>
+        <w:pStyle w:val="ListParagraph"/>
+        <w:numPr>
+          <w:ilvl w:val="0"/>
+          <w:numId w:val="2"/>
+        </w:numPr>
+      </w:pPr>
+      <w:r>
+        <w:t>Optimizations:</w:t>
+      </w:r>
+    </w:p>
+    <w:p>
+      <w:pPr>
+        <w:pStyle w:val="ListParagraph"/>
+        <w:numPr>
+          <w:ilvl w:val="1"/>
+          <w:numId w:val="2"/>
+        </w:numPr>
+      </w:pPr>
+      <w:r>
+        <w:t>The first</w:t>
+      </w:r>
+      <w:r>
+        <w:t xml:space="preserve"> obvious optimization would be some step to alleviate the non-convergence problem. We could have a “distinguished proposer”, a leader who would be the only one trying to issue proposals, circumventing the race problem.</w:t>
+      </w:r>
+    </w:p>
+    <w:p>
+      <w:pPr>
+        <w:pStyle w:val="ListParagraph"/>
+        <w:numPr>
+          <w:ilvl w:val="1"/>
+          <w:numId w:val="2"/>
+        </w:numPr>
+      </w:pPr>
+      <w:r>
+        <w:t xml:space="preserve">Similarly, we could have a distinguished learner, or a set of them to reduce the number of acks that the acceptors would have to send out </w:t>
+      </w:r>
+      <w:r>
+        <w:t>once they accept a value.</w:t>
+      </w:r>
+      <w:r>
+        <w:br/>
+      </w:r>
     </w:p>
     <w:p>
       <w:pPr>
@@ -423,7 +663,7 @@
   <w:abstractNum w:abstractNumId="0">
     <w:nsid w:val="2AFA63F1"/>
     <w:multiLevelType w:val="hybridMultilevel"/>
-    <w:tmpl w:val="DB6673BE"/>
+    <w:tmpl w:val="893A18CC"/>
     <w:lvl w:ilvl="0" w:tplc="04090001">
       <w:start w:val="1"/>
       <w:numFmt w:val="bullet"/>
@@ -794,6 +1034,7 @@
   <w:style w:type="character" w:default="1" w:styleId="DefaultParagraphFont">
     <w:name w:val="Default Paragraph Font"/>
     <w:uiPriority w:val="1"/>
+    <w:semiHidden/>
     <w:unhideWhenUsed/>
   </w:style>
   <w:style w:type="table" w:default="1" w:styleId="TableNormal">
@@ -994,6 +1235,7 @@
   <w:style w:type="character" w:default="1" w:styleId="DefaultParagraphFont">
     <w:name w:val="Default Paragraph Font"/>
     <w:uiPriority w:val="1"/>
+    <w:semiHidden/>
     <w:unhideWhenUsed/>
   </w:style>
   <w:style w:type="table" w:default="1" w:styleId="TableNormal">

</xml_diff>

<commit_message>
Sri | Draft udpates
</commit_message>
<xml_diff>
--- a/draft.docx
+++ b/draft.docx
@@ -34,9 +34,11 @@
           <w:numId w:val="1"/>
         </w:numPr>
       </w:pPr>
+      <w:proofErr w:type="spellStart"/>
       <w:r>
         <w:t>Paxos</w:t>
       </w:r>
+      <w:proofErr w:type="spellEnd"/>
     </w:p>
     <w:p>
       <w:pPr>
@@ -113,7 +115,15 @@
         </w:numPr>
       </w:pPr>
       <w:r>
-        <w:t>The protocol does not specify any liveness/convergence requirements.</w:t>
+        <w:t xml:space="preserve">The protocol does not specify any </w:t>
+      </w:r>
+      <w:proofErr w:type="spellStart"/>
+      <w:r>
+        <w:t>liveness</w:t>
+      </w:r>
+      <w:proofErr w:type="spellEnd"/>
+      <w:r>
+        <w:t>/convergence requirements.</w:t>
       </w:r>
     </w:p>
     <w:p>
@@ -284,356 +294,1181 @@
         <w:lastRenderedPageBreak/>
         <w:t>numbers from non-overlapping sequences and store the last used number in stable storage.</w:t>
       </w:r>
+    </w:p>
+    <w:p>
+      <w:pPr>
+        <w:pStyle w:val="ListParagraph"/>
+        <w:numPr>
+          <w:ilvl w:val="2"/>
+          <w:numId w:val="2"/>
+        </w:numPr>
+      </w:pPr>
+      <w:r>
+        <w:t>Promise to me, the proposer that you, the acceptor will not accept a proposal with a number lower than mine</w:t>
+      </w:r>
+    </w:p>
+    <w:p>
+      <w:pPr>
+        <w:pStyle w:val="ListParagraph"/>
+        <w:numPr>
+          <w:ilvl w:val="2"/>
+          <w:numId w:val="2"/>
+        </w:numPr>
+      </w:pPr>
+      <w:r>
+        <w:t>If you have already accepted a proposal, let me know.</w:t>
+      </w:r>
+    </w:p>
+    <w:p>
+      <w:pPr>
+        <w:pStyle w:val="ListParagraph"/>
+        <w:numPr>
+          <w:ilvl w:val="1"/>
+          <w:numId w:val="2"/>
+        </w:numPr>
+      </w:pPr>
+      <w:r>
+        <w:t>Due to this extracted promise, we need to change acceptance rule 1 to: 1a. Acceptors can and must only accept proposals that do not violate promises it has made =&gt; accept proposals which have numbers &gt; numbers of proposals to which promises have been made</w:t>
+      </w:r>
+    </w:p>
+    <w:p>
+      <w:pPr>
+        <w:pStyle w:val="ListParagraph"/>
+        <w:numPr>
+          <w:ilvl w:val="1"/>
+          <w:numId w:val="2"/>
+        </w:numPr>
+      </w:pPr>
+      <w:r>
+        <w:t xml:space="preserve">2. If a proposal with value ‘v’ is chosen, then every higher numbered proposal that is chosen </w:t>
+      </w:r>
+      <w:r>
+        <w:t xml:space="preserve">by any acceptor </w:t>
+      </w:r>
+      <w:r>
+        <w:tab/>
+      </w:r>
+      <w:r>
+        <w:t xml:space="preserve">has value ‘v’ – this follows from the requirement that only a single value be chosen in a round of </w:t>
+      </w:r>
+      <w:proofErr w:type="spellStart"/>
+      <w:r>
+        <w:t>Paxos</w:t>
+      </w:r>
+      <w:proofErr w:type="spellEnd"/>
+      <w:r>
+        <w:t>.</w:t>
+      </w:r>
+    </w:p>
+    <w:p>
+      <w:pPr>
+        <w:pStyle w:val="ListParagraph"/>
+        <w:numPr>
+          <w:ilvl w:val="1"/>
+          <w:numId w:val="2"/>
+        </w:numPr>
+      </w:pPr>
+      <w:r>
+        <w:t xml:space="preserve">This is where the implementation of the algorithm is driven backwards – to ensure that no proposal with a value other than ‘v’ with a proposal number higher than the highest accepted proposal number (with value ‘v’) is accepted, the acceptors force the proposer to only issue proposals with value ‘v’. </w:t>
+      </w:r>
+      <w:r>
+        <w:t xml:space="preserve">Hence: </w:t>
+      </w:r>
+      <w:r>
+        <w:br/>
+        <w:t>2a. If a proposal with value ‘v’ is chosen, then every higher-numbered proposal issued by any proposer has value ‘v’.</w:t>
+      </w:r>
+    </w:p>
+    <w:p>
+      <w:pPr>
+        <w:pStyle w:val="ListParagraph"/>
+        <w:numPr>
+          <w:ilvl w:val="1"/>
+          <w:numId w:val="2"/>
+        </w:numPr>
+      </w:pPr>
+      <w:r>
+        <w:t xml:space="preserve">Now we relax </w:t>
+      </w:r>
+      <w:r>
+        <w:t xml:space="preserve">constraint 2a by moving to a majority instead of every acceptor. Hence: </w:t>
+      </w:r>
+      <w:r>
+        <w:br/>
+        <w:t>2b. For any proposal numbered ‘n’ with value ‘v’ issued, there exists a set ‘S’ consisting of a majority of acceptors such that either:</w:t>
+      </w:r>
+    </w:p>
+    <w:p>
+      <w:pPr>
+        <w:pStyle w:val="ListParagraph"/>
+        <w:numPr>
+          <w:ilvl w:val="2"/>
+          <w:numId w:val="2"/>
+        </w:numPr>
+      </w:pPr>
+      <w:r>
+        <w:t>a) no acceptor in S has accepted any proposal numbered less than ‘n’, or</w:t>
+      </w:r>
+    </w:p>
+    <w:p>
+      <w:pPr>
+        <w:pStyle w:val="ListParagraph"/>
+        <w:numPr>
+          <w:ilvl w:val="2"/>
+          <w:numId w:val="2"/>
+        </w:numPr>
+      </w:pPr>
+      <w:r>
+        <w:t>b) ‘v’ is the value of the highest numbered proposal among all proposals numbered less than ‘n’ accepted by acceptors in ‘S’</w:t>
+      </w:r>
+    </w:p>
+    <w:p>
+      <w:pPr>
+        <w:pStyle w:val="ListParagraph"/>
+        <w:numPr>
+          <w:ilvl w:val="0"/>
+          <w:numId w:val="2"/>
+        </w:numPr>
+      </w:pPr>
+      <w:r>
+        <w:t xml:space="preserve">Putting all this together, the algorithm </w:t>
+      </w:r>
+      <w:r>
+        <w:t xml:space="preserve">for a single ‘round’ of </w:t>
+      </w:r>
+      <w:proofErr w:type="spellStart"/>
+      <w:r>
+        <w:t>Paxos</w:t>
+      </w:r>
+      <w:proofErr w:type="spellEnd"/>
+      <w:r>
+        <w:t xml:space="preserve"> </w:t>
+      </w:r>
+      <w:r>
+        <w:t xml:space="preserve">sums up to such: </w:t>
+      </w:r>
+      <w:r>
+        <w:br/>
+        <w:t xml:space="preserve">Phase 1. </w:t>
+      </w:r>
+      <w:r>
+        <w:br/>
+        <w:t>(a) A proposer selects a globally exclusive proposal number ‘n’ and sends a prepare request to a majority of acceptors (it could be all acceptors in the implementation) – this is called a ‘prepare’ request.</w:t>
+      </w:r>
+      <w:r>
+        <w:br/>
+        <w:t xml:space="preserve">(b) If an acceptor receives a ‘prepare’ request with number ‘n’ greater than any ‘prepare’ request to which it has already responded, it responds to the request with a promise not to accept any more proposals with number less than ‘n’, and the </w:t>
+      </w:r>
+      <w:r>
+        <w:t xml:space="preserve">number ‘n’ and </w:t>
+      </w:r>
+      <w:r>
+        <w:t xml:space="preserve">value </w:t>
+      </w:r>
+      <w:r>
+        <w:t xml:space="preserve">‘v’ </w:t>
+      </w:r>
+      <w:r>
+        <w:t>of the highest number proposal it has accepted (if any).</w:t>
+      </w:r>
+      <w:r>
+        <w:br/>
+        <w:t>Phase 2.</w:t>
+      </w:r>
+      <w:r>
+        <w:br/>
+        <w:t xml:space="preserve">(a) If the proposer receives a response to its prepare request numbered ‘n’ from a majority of acceptors, then it sends an ‘accept’ request to each of those acceptors for a proposal numbered ‘n’ with either the value of the highest </w:t>
+      </w:r>
+      <w:r>
+        <w:lastRenderedPageBreak/>
+        <w:t xml:space="preserve">numbered proposal it received from the acceptors in </w:t>
+      </w:r>
+      <w:r>
+        <w:t>response to its prepare request, or if no such value exists, then any value of its choosing.</w:t>
+      </w:r>
+      <w:r>
+        <w:br/>
+        <w:t xml:space="preserve">(b) If an acceptor </w:t>
+      </w:r>
+      <w:r>
+        <w:t>receives an accept request for a proposal numbered ‘n’ &gt;= highest prepare request number it has responded to, then it accepts the proposal.</w:t>
+      </w:r>
+    </w:p>
+    <w:p>
+      <w:pPr>
+        <w:pStyle w:val="ListParagraph"/>
+        <w:numPr>
+          <w:ilvl w:val="0"/>
+          <w:numId w:val="2"/>
+        </w:numPr>
+      </w:pPr>
+      <w:r>
+        <w:t>A few things to note:</w:t>
+      </w:r>
+    </w:p>
+    <w:p>
+      <w:pPr>
+        <w:pStyle w:val="ListParagraph"/>
+        <w:numPr>
+          <w:ilvl w:val="1"/>
+          <w:numId w:val="2"/>
+        </w:numPr>
+      </w:pPr>
+      <w:r>
+        <w:t xml:space="preserve">There is no direct correlation between Phases 1 and 2 in terms of a Phase 1 being sufficient for Phase 2. That is, a proposer </w:t>
+      </w:r>
+      <w:r>
+        <w:t xml:space="preserve">‘P1’ </w:t>
+      </w:r>
+      <w:r>
+        <w:t xml:space="preserve">could elicit a response to its prepare request but it might end up racing with another proposer </w:t>
+      </w:r>
+      <w:r>
+        <w:t>‘P2’ in that acceptors could end up rejecting P1’s accept requests after accepting its prepare requests because P2 is racing P1 and keeps issuing prepare requests with numbers succeeding P1’s prepare requests.</w:t>
+      </w:r>
+    </w:p>
+    <w:p>
+      <w:pPr>
+        <w:pStyle w:val="ListParagraph"/>
+        <w:numPr>
+          <w:ilvl w:val="1"/>
+          <w:numId w:val="2"/>
+        </w:numPr>
+      </w:pPr>
+      <w:r>
+        <w:t>A decision is implicitly reached when a majority of the acceptors accept the same value ‘v’</w:t>
+      </w:r>
+      <w:r>
+        <w:t xml:space="preserve"> – because using induction and the property of there being at least </w:t>
+      </w:r>
+      <w:r>
+        <w:t>one common acceptor in the intersection of 2 majorities of acceptors, we can show that the acceptors will force any future proposers into re-proposing the same accepted value.</w:t>
+      </w:r>
+    </w:p>
+    <w:p>
+      <w:pPr>
+        <w:pStyle w:val="ListParagraph"/>
+        <w:numPr>
+          <w:ilvl w:val="1"/>
+          <w:numId w:val="2"/>
+        </w:numPr>
+      </w:pPr>
+      <w:r>
+        <w:t>There is no limit on the number of proposals that can be made – proposers can abandon proposals mid-flight and reissue proposals of higher numbers if they want.</w:t>
+      </w:r>
+    </w:p>
+    <w:p>
+      <w:pPr>
+        <w:pStyle w:val="ListParagraph"/>
+        <w:numPr>
+          <w:ilvl w:val="1"/>
+          <w:numId w:val="2"/>
+        </w:numPr>
+      </w:pPr>
+      <w:r>
+        <w:t>There is no guarantee of convergence – the protocol is correct, but may never converge.</w:t>
+      </w:r>
+    </w:p>
+    <w:p>
+      <w:pPr>
+        <w:pStyle w:val="ListParagraph"/>
+        <w:numPr>
+          <w:ilvl w:val="0"/>
+          <w:numId w:val="2"/>
+        </w:numPr>
+      </w:pPr>
+      <w:r>
+        <w:t xml:space="preserve">To learn a chosen value, the learners must find out that a majority set of acceptors have accepted a single value. There are multiple ways to do this, the most straightforward of which would be to have </w:t>
+      </w:r>
+      <w:r>
+        <w:t xml:space="preserve">every acceptor </w:t>
+      </w:r>
+      <w:proofErr w:type="spellStart"/>
+      <w:r>
+        <w:t>ack</w:t>
+      </w:r>
+      <w:proofErr w:type="spellEnd"/>
+      <w:r>
+        <w:t xml:space="preserve"> acceptances it makes to every learner.</w:t>
+      </w:r>
+    </w:p>
+    <w:p>
+      <w:pPr>
+        <w:pStyle w:val="ListParagraph"/>
+        <w:numPr>
+          <w:ilvl w:val="0"/>
+          <w:numId w:val="2"/>
+        </w:numPr>
+      </w:pPr>
+      <w:r>
+        <w:t>Optimizations:</w:t>
+      </w:r>
+    </w:p>
+    <w:p>
+      <w:pPr>
+        <w:pStyle w:val="ListParagraph"/>
+        <w:numPr>
+          <w:ilvl w:val="1"/>
+          <w:numId w:val="2"/>
+        </w:numPr>
+      </w:pPr>
+      <w:r>
+        <w:t>The first</w:t>
+      </w:r>
+      <w:r>
+        <w:t xml:space="preserve"> obvious optimization would be some step to alleviate the non-convergence problem. We could have a “distinguished proposer”, a leader who would be the only one trying to issue proposals, circumventing the race problem.</w:t>
+      </w:r>
+    </w:p>
+    <w:p>
+      <w:pPr>
+        <w:pStyle w:val="ListParagraph"/>
+        <w:numPr>
+          <w:ilvl w:val="1"/>
+          <w:numId w:val="2"/>
+        </w:numPr>
+      </w:pPr>
+      <w:r>
+        <w:t xml:space="preserve">Similarly, we could have a distinguished learner, or a set of them to reduce the number of </w:t>
+      </w:r>
+      <w:proofErr w:type="spellStart"/>
+      <w:r>
+        <w:t>acks</w:t>
+      </w:r>
+      <w:proofErr w:type="spellEnd"/>
+      <w:r>
+        <w:t xml:space="preserve"> that the acceptors would have to send out </w:t>
+      </w:r>
+      <w:r>
+        <w:t>once they accept a value.</w:t>
+      </w:r>
+      <w:r>
+        <w:br/>
+      </w:r>
+    </w:p>
+    <w:p>
+      <w:pPr>
+        <w:pStyle w:val="ListParagraph"/>
+        <w:ind w:left="1440"/>
+      </w:pPr>
+    </w:p>
+    <w:p>
+      <w:pPr>
+        <w:pStyle w:val="ListParagraph"/>
+        <w:numPr>
+          <w:ilvl w:val="0"/>
+          <w:numId w:val="1"/>
+        </w:numPr>
+      </w:pPr>
+      <w:r>
+        <w:t>Design and Implementation</w:t>
+      </w:r>
+    </w:p>
+    <w:p>
+      <w:pPr>
+        <w:pStyle w:val="ListParagraph"/>
+        <w:numPr>
+          <w:ilvl w:val="1"/>
+          <w:numId w:val="1"/>
+        </w:numPr>
+      </w:pPr>
+      <w:r>
+        <w:t xml:space="preserve">Dexter and </w:t>
+      </w:r>
+      <w:proofErr w:type="spellStart"/>
+      <w:r>
+        <w:t>DTunes</w:t>
+      </w:r>
+      <w:proofErr w:type="spellEnd"/>
+      <w:r>
+        <w:t>?</w:t>
+      </w:r>
+    </w:p>
+    <w:p>
+      <w:pPr>
+        <w:pStyle w:val="ListParagraph"/>
+        <w:numPr>
+          <w:ilvl w:val="1"/>
+          <w:numId w:val="1"/>
+        </w:numPr>
+      </w:pPr>
+      <w:r>
+        <w:lastRenderedPageBreak/>
+        <w:t>The Migration Protocol</w:t>
+      </w:r>
+      <w:r>
+        <w:br/>
+      </w:r>
+      <w:r>
+        <w:rPr>
+          <w:noProof/>
+        </w:rPr>
+        <w:drawing>
+          <wp:inline distT="0" distB="0" distL="0" distR="0" wp14:anchorId="5F0659D2" wp14:editId="11B0BE0F">
+            <wp:extent cx="5943600" cy="3714750"/>
+            <wp:effectExtent l="0" t="0" r="0" b="0"/>
+            <wp:docPr id="3" name="Picture 3"/>
+            <wp:cNvGraphicFramePr>
+              <a:graphicFrameLocks xmlns:a="http://schemas.openxmlformats.org/drawingml/2006/main" noChangeAspect="1"/>
+            </wp:cNvGraphicFramePr>
+            <a:graphic xmlns:a="http://schemas.openxmlformats.org/drawingml/2006/main">
+              <a:graphicData uri="http://schemas.openxmlformats.org/drawingml/2006/picture">
+                <pic:pic xmlns:pic="http://schemas.openxmlformats.org/drawingml/2006/picture">
+                  <pic:nvPicPr>
+                    <pic:cNvPr id="0" name=""/>
+                    <pic:cNvPicPr/>
+                  </pic:nvPicPr>
+                  <pic:blipFill>
+                    <a:blip r:embed="rId6"/>
+                    <a:stretch>
+                      <a:fillRect/>
+                    </a:stretch>
+                  </pic:blipFill>
+                  <pic:spPr>
+                    <a:xfrm>
+                      <a:off x="0" y="0"/>
+                      <a:ext cx="5943600" cy="3714750"/>
+                    </a:xfrm>
+                    <a:prstGeom prst="rect">
+                      <a:avLst/>
+                    </a:prstGeom>
+                  </pic:spPr>
+                </pic:pic>
+              </a:graphicData>
+            </a:graphic>
+          </wp:inline>
+        </w:drawing>
+      </w:r>
+    </w:p>
+    <w:p>
+      <w:pPr>
+        <w:pStyle w:val="ListParagraph"/>
+        <w:numPr>
+          <w:ilvl w:val="1"/>
+          <w:numId w:val="1"/>
+        </w:numPr>
+      </w:pPr>
+      <w:r>
+        <w:t>Logging Framework</w:t>
+      </w:r>
+    </w:p>
+    <w:p>
+      <w:pPr>
+        <w:pStyle w:val="ListParagraph"/>
+        <w:ind w:left="1440"/>
+      </w:pPr>
+    </w:p>
+    <w:p>
+      <w:r>
+        <w:tab/>
+      </w:r>
+      <w:r>
+        <w:tab/>
+      </w:r>
+    </w:p>
+    <w:p>
+      <w:pPr>
+        <w:pStyle w:val="ListParagraph"/>
+        <w:numPr>
+          <w:ilvl w:val="0"/>
+          <w:numId w:val="1"/>
+        </w:numPr>
+      </w:pPr>
+      <w:r>
+        <w:t>Experimental Methodology and Results</w:t>
+      </w:r>
+    </w:p>
+    <w:p>
+      <w:pPr>
+        <w:pStyle w:val="ListParagraph"/>
+        <w:numPr>
+          <w:ilvl w:val="1"/>
+          <w:numId w:val="1"/>
+        </w:numPr>
+      </w:pPr>
+      <w:r>
+        <w:t>Aim</w:t>
+      </w:r>
+    </w:p>
+    <w:p>
+      <w:pPr>
+        <w:pStyle w:val="ListParagraph"/>
+        <w:numPr>
+          <w:ilvl w:val="2"/>
+          <w:numId w:val="1"/>
+        </w:numPr>
+      </w:pPr>
+      <w:r>
+        <w:t xml:space="preserve">The high level aim of the experiments was to get a deeper understanding of the </w:t>
+      </w:r>
+      <w:proofErr w:type="spellStart"/>
+      <w:r>
+        <w:t>Paxos</w:t>
+      </w:r>
+      <w:proofErr w:type="spellEnd"/>
+      <w:r>
+        <w:t xml:space="preserve"> algorithm in an actual implementation.</w:t>
+      </w:r>
+    </w:p>
+    <w:p>
+      <w:pPr>
+        <w:pStyle w:val="ListParagraph"/>
+        <w:numPr>
+          <w:ilvl w:val="2"/>
+          <w:numId w:val="1"/>
+        </w:numPr>
+      </w:pPr>
+      <w:r>
+        <w:t>This effort can be broadly classified into 2 steps:</w:t>
+      </w:r>
+    </w:p>
+    <w:p>
+      <w:pPr>
+        <w:pStyle w:val="ListParagraph"/>
+        <w:numPr>
+          <w:ilvl w:val="3"/>
+          <w:numId w:val="1"/>
+        </w:numPr>
+      </w:pPr>
+      <w:r>
+        <w:t>Understanding the implementation and it’s departures from the algorithm in terms of optimizations and details generally left open to implementation.</w:t>
+      </w:r>
+    </w:p>
+    <w:p>
+      <w:pPr>
+        <w:pStyle w:val="ListParagraph"/>
+        <w:numPr>
+          <w:ilvl w:val="3"/>
+          <w:numId w:val="1"/>
+        </w:numPr>
+      </w:pPr>
+      <w:r>
+        <w:t>Instrumenting the implementation to piece-wise analyze the different component times in the algorithm.</w:t>
+      </w:r>
+    </w:p>
+    <w:p>
+      <w:pPr>
+        <w:pStyle w:val="ListParagraph"/>
+        <w:numPr>
+          <w:ilvl w:val="2"/>
+          <w:numId w:val="1"/>
+        </w:numPr>
+      </w:pPr>
+      <w:r>
+        <w:t xml:space="preserve">Coupling this with different delays </w:t>
+      </w:r>
+      <w:r>
+        <w:t xml:space="preserve">simulated </w:t>
+      </w:r>
+      <w:r>
+        <w:t xml:space="preserve">between replicas would give us an example of an instrumented </w:t>
+      </w:r>
+      <w:proofErr w:type="spellStart"/>
+      <w:r>
+        <w:t>Paxos</w:t>
+      </w:r>
+      <w:proofErr w:type="spellEnd"/>
+      <w:r>
+        <w:t xml:space="preserve"> system deployed in a WAN.</w:t>
+      </w:r>
+    </w:p>
+    <w:p>
+      <w:pPr>
+        <w:pStyle w:val="ListParagraph"/>
+        <w:numPr>
+          <w:ilvl w:val="2"/>
+          <w:numId w:val="1"/>
+        </w:numPr>
+      </w:pPr>
+      <w:r>
+        <w:t xml:space="preserve">The Directory Protocol gives us </w:t>
+      </w:r>
+      <w:r>
+        <w:t xml:space="preserve">a working state machine system built around the </w:t>
+      </w:r>
+      <w:proofErr w:type="spellStart"/>
+      <w:r>
+        <w:t>Paxos</w:t>
+      </w:r>
+      <w:proofErr w:type="spellEnd"/>
+      <w:r>
+        <w:t xml:space="preserve"> core to drive the experiments.</w:t>
+      </w:r>
+      <w:r>
+        <w:br/>
+      </w:r>
+      <w:r>
+        <w:br/>
+      </w:r>
+    </w:p>
+    <w:p>
+      <w:pPr>
+        <w:pStyle w:val="ListParagraph"/>
+        <w:numPr>
+          <w:ilvl w:val="1"/>
+          <w:numId w:val="1"/>
+        </w:numPr>
+      </w:pPr>
+      <w:r>
+        <w:lastRenderedPageBreak/>
+        <w:t>Setup</w:t>
+      </w:r>
+      <w:r>
+        <w:br/>
+      </w:r>
+      <w:r>
+        <w:t>The experimental is as shown below:</w:t>
+      </w:r>
+      <w:r>
+        <w:br/>
+      </w:r>
+      <w:r>
+        <w:br/>
+      </w:r>
+      <w:r>
+        <w:rPr>
+          <w:noProof/>
+        </w:rPr>
+        <w:drawing>
+          <wp:inline distT="0" distB="0" distL="0" distR="0" wp14:anchorId="53A40FC9" wp14:editId="57FE77C5">
+            <wp:extent cx="5943600" cy="3705860"/>
+            <wp:effectExtent l="0" t="0" r="0" b="8890"/>
+            <wp:docPr id="1" name="Picture 1"/>
+            <wp:cNvGraphicFramePr>
+              <a:graphicFrameLocks xmlns:a="http://schemas.openxmlformats.org/drawingml/2006/main" noChangeAspect="1"/>
+            </wp:cNvGraphicFramePr>
+            <a:graphic xmlns:a="http://schemas.openxmlformats.org/drawingml/2006/main">
+              <a:graphicData uri="http://schemas.openxmlformats.org/drawingml/2006/picture">
+                <pic:pic xmlns:pic="http://schemas.openxmlformats.org/drawingml/2006/picture">
+                  <pic:nvPicPr>
+                    <pic:cNvPr id="0" name=""/>
+                    <pic:cNvPicPr/>
+                  </pic:nvPicPr>
+                  <pic:blipFill>
+                    <a:blip r:embed="rId7"/>
+                    <a:stretch>
+                      <a:fillRect/>
+                    </a:stretch>
+                  </pic:blipFill>
+                  <pic:spPr>
+                    <a:xfrm>
+                      <a:off x="0" y="0"/>
+                      <a:ext cx="5943600" cy="3705860"/>
+                    </a:xfrm>
+                    <a:prstGeom prst="rect">
+                      <a:avLst/>
+                    </a:prstGeom>
+                  </pic:spPr>
+                </pic:pic>
+              </a:graphicData>
+            </a:graphic>
+          </wp:inline>
+        </w:drawing>
+      </w:r>
+      <w:r>
+        <w:br/>
+      </w:r>
+    </w:p>
+    <w:p>
+      <w:pPr>
+        <w:pStyle w:val="ListParagraph"/>
+        <w:numPr>
+          <w:ilvl w:val="0"/>
+          <w:numId w:val="3"/>
+        </w:numPr>
+      </w:pPr>
+      <w:r>
+        <w:t>We used a 5 replica cluster.</w:t>
+      </w:r>
+    </w:p>
+    <w:p>
+      <w:pPr>
+        <w:pStyle w:val="ListParagraph"/>
+        <w:numPr>
+          <w:ilvl w:val="0"/>
+          <w:numId w:val="3"/>
+        </w:numPr>
+      </w:pPr>
+      <w:r>
+        <w:t xml:space="preserve">The cluster was split into 2 sub-clusters. Depending on </w:t>
+      </w:r>
+      <w:proofErr w:type="gramStart"/>
+      <w:r>
+        <w:t>the inter</w:t>
+      </w:r>
+      <w:proofErr w:type="gramEnd"/>
+      <w:r>
+        <w:t xml:space="preserve"> and intra cluster delays this allowed us to model different geographical setups.</w:t>
+      </w:r>
+    </w:p>
+    <w:p>
+      <w:pPr>
+        <w:pStyle w:val="ListParagraph"/>
+        <w:numPr>
+          <w:ilvl w:val="0"/>
+          <w:numId w:val="3"/>
+        </w:numPr>
+      </w:pPr>
+      <w:r>
+        <w:t>Each replica runs its own directory server</w:t>
+      </w:r>
+    </w:p>
+    <w:p>
+      <w:pPr>
+        <w:pStyle w:val="ListParagraph"/>
+        <w:numPr>
+          <w:ilvl w:val="0"/>
+          <w:numId w:val="3"/>
+        </w:numPr>
+      </w:pPr>
+      <w:r>
+        <w:t>The Migration Initiator is co-located with the Migration Agent on one of the replicas. We did not want to end up needing a lot of the machines to conduct these experiments. Also since all 3 processes are rather lightweight, there would be limited overhead/contention between them.</w:t>
+      </w:r>
+    </w:p>
+    <w:p>
+      <w:pPr>
+        <w:pStyle w:val="ListParagraph"/>
+        <w:numPr>
+          <w:ilvl w:val="0"/>
+          <w:numId w:val="3"/>
+        </w:numPr>
+      </w:pPr>
+      <w:r>
+        <w:t>The Protocol Process runs on every machine, but since for the purpose of these experiments we are not simulating any failures, all processes apart from the one co-located with the leader replica are of no consequence as they would be unable to take any action.</w:t>
+      </w:r>
+    </w:p>
+    <w:p>
+      <w:pPr>
+        <w:pStyle w:val="ListParagraph"/>
+        <w:numPr>
+          <w:ilvl w:val="0"/>
+          <w:numId w:val="3"/>
+        </w:numPr>
+      </w:pPr>
+      <w:r>
+        <w:t>Since the focus here is on latency and not throughput measurements, we set the parameters to have high polling frequencies, and low critical path latencies.</w:t>
+      </w:r>
+    </w:p>
+    <w:p>
+      <w:pPr>
+        <w:pStyle w:val="ListParagraph"/>
+        <w:numPr>
+          <w:ilvl w:val="1"/>
+          <w:numId w:val="3"/>
+        </w:numPr>
+      </w:pPr>
+      <w:proofErr w:type="spellStart"/>
+      <w:r>
+        <w:t>CrashModel</w:t>
+      </w:r>
+      <w:proofErr w:type="spellEnd"/>
+      <w:r>
+        <w:t xml:space="preserve"> – </w:t>
+      </w:r>
+      <w:proofErr w:type="spellStart"/>
+      <w:r>
+        <w:t>EpochSS</w:t>
+      </w:r>
+      <w:proofErr w:type="spellEnd"/>
+    </w:p>
+    <w:p>
+      <w:pPr>
+        <w:pStyle w:val="ListParagraph"/>
+        <w:numPr>
+          <w:ilvl w:val="1"/>
+          <w:numId w:val="3"/>
+        </w:numPr>
+      </w:pPr>
+      <w:proofErr w:type="spellStart"/>
+      <w:r>
+        <w:t>WindowSize</w:t>
+      </w:r>
+      <w:proofErr w:type="spellEnd"/>
+      <w:r>
+        <w:t xml:space="preserve"> – 2 (the migrations are serial for the purpose of these experiments)</w:t>
+      </w:r>
+    </w:p>
+    <w:p>
+      <w:pPr>
+        <w:pStyle w:val="ListParagraph"/>
+        <w:numPr>
+          <w:ilvl w:val="1"/>
+          <w:numId w:val="3"/>
+        </w:numPr>
+      </w:pPr>
+      <w:proofErr w:type="spellStart"/>
+      <w:r>
+        <w:lastRenderedPageBreak/>
+        <w:t>MaxBatchDelay</w:t>
+      </w:r>
+      <w:proofErr w:type="spellEnd"/>
+      <w:r>
+        <w:t xml:space="preserve"> – 0 (do not batch, push proposals instantly on arrival)</w:t>
+      </w:r>
+    </w:p>
+    <w:p>
+      <w:pPr>
+        <w:pStyle w:val="ListParagraph"/>
+        <w:numPr>
+          <w:ilvl w:val="0"/>
+          <w:numId w:val="3"/>
+        </w:numPr>
+      </w:pPr>
+      <w:r>
+        <w:t xml:space="preserve">The implementation had been modified to force any </w:t>
+      </w:r>
+      <w:proofErr w:type="spellStart"/>
+      <w:r>
+        <w:t>Paxos</w:t>
+      </w:r>
+      <w:proofErr w:type="spellEnd"/>
+      <w:r>
+        <w:t xml:space="preserve"> client to always connect to the leader process (directly, no redirections) and the same replica (#4) is elected leader for all experiments. This forces uniformity between runs so we can set strong expectations for our experiments.</w:t>
+      </w:r>
+    </w:p>
+    <w:p>
+      <w:pPr>
+        <w:pStyle w:val="ListParagraph"/>
+        <w:numPr>
+          <w:ilvl w:val="1"/>
+          <w:numId w:val="1"/>
+        </w:numPr>
+      </w:pPr>
+      <w:r>
+        <w:t>Experiments</w:t>
+      </w:r>
+    </w:p>
+    <w:p>
+      <w:pPr>
+        <w:pStyle w:val="ListParagraph"/>
+        <w:numPr>
+          <w:ilvl w:val="2"/>
+          <w:numId w:val="1"/>
+        </w:numPr>
+      </w:pPr>
+      <w:r>
+        <w:t xml:space="preserve">The experiments are each run for 10 key migrations – each key migration involves 5 </w:t>
+      </w:r>
+      <w:proofErr w:type="spellStart"/>
+      <w:r>
+        <w:t>Paxos</w:t>
+      </w:r>
+      <w:proofErr w:type="spellEnd"/>
+      <w:r>
+        <w:t xml:space="preserve"> stages, namely:</w:t>
+      </w:r>
+    </w:p>
+    <w:p>
+      <w:pPr>
+        <w:pStyle w:val="ListParagraph"/>
+        <w:numPr>
+          <w:ilvl w:val="3"/>
+          <w:numId w:val="1"/>
+        </w:numPr>
+      </w:pPr>
+      <w:r>
+        <w:t>Migration Initiation</w:t>
+      </w:r>
+    </w:p>
+    <w:p>
+      <w:pPr>
+        <w:pStyle w:val="ListParagraph"/>
+        <w:numPr>
+          <w:ilvl w:val="3"/>
+          <w:numId w:val="1"/>
+        </w:numPr>
+      </w:pPr>
+      <w:r>
+        <w:t xml:space="preserve">Directory </w:t>
+      </w:r>
+      <w:proofErr w:type="spellStart"/>
+      <w:r>
+        <w:t>Acks</w:t>
+      </w:r>
+      <w:proofErr w:type="spellEnd"/>
+      <w:r>
+        <w:t xml:space="preserve"> – 1 per agent (5 in our implementation)</w:t>
+      </w:r>
+    </w:p>
+    <w:p>
+      <w:pPr>
+        <w:pStyle w:val="ListParagraph"/>
+        <w:numPr>
+          <w:ilvl w:val="3"/>
+          <w:numId w:val="1"/>
+        </w:numPr>
+      </w:pPr>
+      <w:r>
+        <w:t>Updating Timestamp after informing Migration Agent about object move</w:t>
+      </w:r>
+    </w:p>
+    <w:p>
+      <w:pPr>
+        <w:pStyle w:val="ListParagraph"/>
+        <w:numPr>
+          <w:ilvl w:val="3"/>
+          <w:numId w:val="1"/>
+        </w:numPr>
+      </w:pPr>
+      <w:r>
+        <w:t xml:space="preserve">Migration Agent </w:t>
+      </w:r>
+      <w:proofErr w:type="spellStart"/>
+      <w:r>
+        <w:t>Acks</w:t>
+      </w:r>
+      <w:proofErr w:type="spellEnd"/>
+      <w:r>
+        <w:t xml:space="preserve"> – 1 per agent (1 in our implementation)</w:t>
+      </w:r>
+    </w:p>
+    <w:p>
+      <w:pPr>
+        <w:pStyle w:val="ListParagraph"/>
+        <w:numPr>
+          <w:ilvl w:val="3"/>
+          <w:numId w:val="1"/>
+        </w:numPr>
+      </w:pPr>
+      <w:r>
+        <w:t>Updating migration record to complete</w:t>
+      </w:r>
+    </w:p>
+    <w:p>
+      <w:pPr>
+        <w:pStyle w:val="ListParagraph"/>
+        <w:numPr>
+          <w:ilvl w:val="2"/>
+          <w:numId w:val="1"/>
+        </w:numPr>
+      </w:pPr>
+      <w:r>
+        <w:t>We ran our experiments for 3 different network configurations. Discussed below are each configuration and associated expectations and results.</w:t>
+      </w:r>
+    </w:p>
+    <w:p>
+      <w:pPr>
+        <w:pStyle w:val="ListParagraph"/>
+        <w:numPr>
+          <w:ilvl w:val="2"/>
+          <w:numId w:val="1"/>
+        </w:numPr>
+      </w:pPr>
+      <w:r>
+        <w:t xml:space="preserve">No </w:t>
+      </w:r>
+      <w:proofErr w:type="spellStart"/>
+      <w:r>
+        <w:t>DummyNet</w:t>
+      </w:r>
+      <w:proofErr w:type="spellEnd"/>
+      <w:r>
+        <w:t>:</w:t>
+      </w:r>
+    </w:p>
+    <w:p>
+      <w:pPr>
+        <w:pStyle w:val="ListParagraph"/>
+        <w:numPr>
+          <w:ilvl w:val="3"/>
+          <w:numId w:val="1"/>
+        </w:numPr>
+      </w:pPr>
+      <w:r>
+        <w:t xml:space="preserve">These set of experiments are running on the </w:t>
+      </w:r>
+      <w:proofErr w:type="spellStart"/>
+      <w:r>
+        <w:t>PRObE</w:t>
+      </w:r>
+      <w:proofErr w:type="spellEnd"/>
+      <w:r>
+        <w:t xml:space="preserve"> </w:t>
+      </w:r>
+      <w:proofErr w:type="spellStart"/>
+      <w:r>
+        <w:t>testbed’s</w:t>
+      </w:r>
+      <w:proofErr w:type="spellEnd"/>
+      <w:r>
+        <w:t xml:space="preserve"> </w:t>
+      </w:r>
+      <w:proofErr w:type="spellStart"/>
+      <w:r>
+        <w:t>Infiniband</w:t>
+      </w:r>
+      <w:proofErr w:type="spellEnd"/>
+      <w:r>
+        <w:t xml:space="preserve"> fabric directly.</w:t>
+      </w:r>
+    </w:p>
+    <w:p>
+      <w:pPr>
+        <w:pStyle w:val="ListParagraph"/>
+        <w:numPr>
+          <w:ilvl w:val="3"/>
+          <w:numId w:val="1"/>
+        </w:numPr>
+      </w:pPr>
+      <w:r>
+        <w:t xml:space="preserve">The link delays between nodes i.e. x = y = ~0.1ms. </w:t>
+      </w:r>
+    </w:p>
+    <w:p>
+      <w:pPr>
+        <w:pStyle w:val="ListParagraph"/>
+        <w:numPr>
+          <w:ilvl w:val="3"/>
+          <w:numId w:val="1"/>
+        </w:numPr>
+      </w:pPr>
+      <w:r>
+        <w:t>Expectations:</w:t>
+      </w:r>
+    </w:p>
+    <w:p>
+      <w:pPr>
+        <w:pStyle w:val="ListParagraph"/>
+        <w:numPr>
+          <w:ilvl w:val="4"/>
+          <w:numId w:val="1"/>
+        </w:numPr>
+      </w:pPr>
+      <w:r>
+        <w:t xml:space="preserve">The </w:t>
+      </w:r>
+      <w:proofErr w:type="spellStart"/>
+      <w:r>
+        <w:t>Paxos</w:t>
+      </w:r>
+      <w:proofErr w:type="spellEnd"/>
+      <w:r>
+        <w:t xml:space="preserve"> latencies as measured from the </w:t>
+      </w:r>
+      <w:proofErr w:type="spellStart"/>
+      <w:r>
+        <w:t>enqueued</w:t>
+      </w:r>
+      <w:proofErr w:type="spellEnd"/>
+      <w:r>
+        <w:t xml:space="preserve"> phase to decide phase measured at the leader (as that is the only replica which has to power to queue and propose) should be of the order of a few milliseconds. This is heavily dominated mainly by 2 factors:</w:t>
+      </w:r>
+    </w:p>
+    <w:p>
+      <w:pPr>
+        <w:pStyle w:val="ListParagraph"/>
+        <w:numPr>
+          <w:ilvl w:val="5"/>
+          <w:numId w:val="1"/>
+        </w:numPr>
+      </w:pPr>
+      <w:r>
+        <w:t>Code execution time and threading overhead.</w:t>
+      </w:r>
+    </w:p>
+    <w:p>
+      <w:pPr>
+        <w:pStyle w:val="ListParagraph"/>
+        <w:numPr>
+          <w:ilvl w:val="5"/>
+          <w:numId w:val="1"/>
+        </w:numPr>
+      </w:pPr>
+      <w:r>
+        <w:t>Queuing latencies between the multiple asynchronous parts of the application</w:t>
+      </w:r>
+    </w:p>
+    <w:p>
+      <w:pPr>
+        <w:pStyle w:val="ListParagraph"/>
+        <w:numPr>
+          <w:ilvl w:val="4"/>
+          <w:numId w:val="1"/>
+        </w:numPr>
+      </w:pPr>
+      <w:r>
+        <w:t xml:space="preserve">The client end to end latencies should be dominated by the service time of the request. The link latencies are almost negligible </w:t>
+      </w:r>
+      <w:r>
+        <w:t xml:space="preserve">and the </w:t>
+      </w:r>
+      <w:proofErr w:type="spellStart"/>
+      <w:r>
+        <w:t>Paxos</w:t>
+      </w:r>
+      <w:proofErr w:type="spellEnd"/>
+      <w:r>
+        <w:t xml:space="preserve"> part of the request servicing should only come out to a few milliseconds. The service time again can be splits into 2 dominant factors:</w:t>
+      </w:r>
+    </w:p>
+    <w:p>
+      <w:pPr>
+        <w:pStyle w:val="ListParagraph"/>
+        <w:numPr>
+          <w:ilvl w:val="5"/>
+          <w:numId w:val="1"/>
+        </w:numPr>
+      </w:pPr>
+      <w:r>
+        <w:t>Code execution time of the state machine itself</w:t>
+      </w:r>
+    </w:p>
+    <w:p>
+      <w:pPr>
+        <w:pStyle w:val="ListParagraph"/>
+        <w:numPr>
+          <w:ilvl w:val="5"/>
+          <w:numId w:val="1"/>
+        </w:numPr>
+      </w:pPr>
+      <w:r>
+        <w:t>Database access times</w:t>
+      </w:r>
+    </w:p>
+    <w:p>
+      <w:pPr>
+        <w:pStyle w:val="ListParagraph"/>
+        <w:numPr>
+          <w:ilvl w:val="4"/>
+          <w:numId w:val="1"/>
+        </w:numPr>
+      </w:pPr>
+      <w:r>
+        <w:t xml:space="preserve">All graphs are plotted on a per </w:t>
+      </w:r>
+      <w:proofErr w:type="spellStart"/>
+      <w:r>
+        <w:t>Paxos</w:t>
+      </w:r>
+      <w:proofErr w:type="spellEnd"/>
+      <w:r>
+        <w:t xml:space="preserve"> round basis.</w:t>
+      </w:r>
       <w:bookmarkStart w:id="0" w:name="_GoBack"/>
       <w:bookmarkEnd w:id="0"/>
-    </w:p>
-    <w:p>
-      <w:pPr>
-        <w:pStyle w:val="ListParagraph"/>
-        <w:numPr>
-          <w:ilvl w:val="2"/>
-          <w:numId w:val="2"/>
-        </w:numPr>
-      </w:pPr>
-      <w:r>
-        <w:t>Promise to me, the proposer that you, the acceptor will not accept a proposal with a number lower than mine</w:t>
-      </w:r>
-    </w:p>
-    <w:p>
-      <w:pPr>
-        <w:pStyle w:val="ListParagraph"/>
-        <w:numPr>
-          <w:ilvl w:val="2"/>
-          <w:numId w:val="2"/>
-        </w:numPr>
-      </w:pPr>
-      <w:r>
-        <w:t>If you have already accepted a proposal, let me know.</w:t>
-      </w:r>
-    </w:p>
-    <w:p>
-      <w:pPr>
-        <w:pStyle w:val="ListParagraph"/>
-        <w:numPr>
-          <w:ilvl w:val="1"/>
-          <w:numId w:val="2"/>
-        </w:numPr>
-      </w:pPr>
-      <w:r>
-        <w:t>Due to this extracted promise, we need to change acceptance rule 1 to: 1a. Acceptors can and must only accept proposals that do not violate promises it has made =&gt; accept proposals which have numbers &gt; numbers of proposals to which promises have been made</w:t>
-      </w:r>
-    </w:p>
-    <w:p>
-      <w:pPr>
-        <w:pStyle w:val="ListParagraph"/>
-        <w:numPr>
-          <w:ilvl w:val="1"/>
-          <w:numId w:val="2"/>
-        </w:numPr>
-      </w:pPr>
-      <w:r>
-        <w:t xml:space="preserve">2. If a proposal with value ‘v’ is chosen, then every higher numbered proposal that is chosen </w:t>
-      </w:r>
-      <w:r>
-        <w:t xml:space="preserve">by any acceptor </w:t>
-      </w:r>
-      <w:r>
-        <w:tab/>
-      </w:r>
-      <w:r>
-        <w:t>has value ‘v’ – this follows from the requirement that only a single value be chosen in a round of Paxos.</w:t>
-      </w:r>
-    </w:p>
-    <w:p>
-      <w:pPr>
-        <w:pStyle w:val="ListParagraph"/>
-        <w:numPr>
-          <w:ilvl w:val="1"/>
-          <w:numId w:val="2"/>
-        </w:numPr>
-      </w:pPr>
-      <w:r>
-        <w:t xml:space="preserve">This is where the implementation of the algorithm is driven backwards – to ensure that no proposal with a value other than ‘v’ with a proposal number higher than the highest accepted proposal number (with value ‘v’) is accepted, the acceptors force the proposer to only issue proposals with value ‘v’. </w:t>
-      </w:r>
-      <w:r>
-        <w:t xml:space="preserve">Hence: </w:t>
-      </w:r>
       <w:r>
         <w:br/>
-        <w:t>2a. If a proposal with value ‘v’ is chosen, then every higher-numbered proposal issued by any proposer has value ‘v’.</w:t>
-      </w:r>
-    </w:p>
-    <w:p>
-      <w:pPr>
-        <w:pStyle w:val="ListParagraph"/>
-        <w:numPr>
-          <w:ilvl w:val="1"/>
-          <w:numId w:val="2"/>
-        </w:numPr>
-      </w:pPr>
-      <w:r>
-        <w:t xml:space="preserve">Now we relax </w:t>
-      </w:r>
-      <w:r>
-        <w:t xml:space="preserve">constraint 2a by moving to a majority instead of every acceptor. Hence: </w:t>
       </w:r>
       <w:r>
         <w:br/>
-        <w:t>2b. For any proposal numbered ‘n’ with value ‘v’ issued, there exists a set ‘S’ consisting of a majority of acceptors such that either:</w:t>
-      </w:r>
-    </w:p>
-    <w:p>
-      <w:pPr>
-        <w:pStyle w:val="ListParagraph"/>
-        <w:numPr>
-          <w:ilvl w:val="2"/>
-          <w:numId w:val="2"/>
-        </w:numPr>
-      </w:pPr>
-      <w:r>
-        <w:t>a) no acceptor in S has accepted any proposal numbered less than ‘n’, or</w:t>
-      </w:r>
-    </w:p>
-    <w:p>
-      <w:pPr>
-        <w:pStyle w:val="ListParagraph"/>
-        <w:numPr>
-          <w:ilvl w:val="2"/>
-          <w:numId w:val="2"/>
-        </w:numPr>
-      </w:pPr>
-      <w:r>
-        <w:t>b) ‘v’ is the value of the highest numbered proposal among all proposals numbered less than ‘n’ accepted by acceptors in ‘S’</w:t>
-      </w:r>
-    </w:p>
-    <w:p>
-      <w:pPr>
-        <w:pStyle w:val="ListParagraph"/>
-        <w:numPr>
-          <w:ilvl w:val="0"/>
-          <w:numId w:val="2"/>
-        </w:numPr>
-      </w:pPr>
-      <w:r>
-        <w:t xml:space="preserve">Putting all this together, the algorithm </w:t>
-      </w:r>
-      <w:r>
-        <w:t xml:space="preserve">for a single ‘round’ of Paxos </w:t>
-      </w:r>
-      <w:r>
-        <w:t xml:space="preserve">sums up to such: </w:t>
-      </w:r>
-      <w:r>
-        <w:br/>
-        <w:t xml:space="preserve">Phase 1. </w:t>
-      </w:r>
-      <w:r>
-        <w:br/>
-        <w:t>(a) A proposer selects a globally exclusive proposal number ‘n’ and sends a prepare request to a majority of acceptors (it could be all acceptors in the implementation) – this is called a ‘prepare’ request.</w:t>
-      </w:r>
-      <w:r>
-        <w:br/>
-        <w:t xml:space="preserve">(b) If an acceptor receives a ‘prepare’ request with number ‘n’ greater than any ‘prepare’ request to which it has already responded, it responds to the request with a promise not to accept any more proposals with number less than ‘n’, and the </w:t>
-      </w:r>
-      <w:r>
-        <w:t xml:space="preserve">number ‘n’ and </w:t>
-      </w:r>
-      <w:r>
-        <w:t xml:space="preserve">value </w:t>
-      </w:r>
-      <w:r>
-        <w:t xml:space="preserve">‘v’ </w:t>
-      </w:r>
-      <w:r>
-        <w:t>of the highest number proposal it has accepted (if any).</w:t>
-      </w:r>
-      <w:r>
-        <w:br/>
-        <w:t>Phase 2.</w:t>
-      </w:r>
-      <w:r>
-        <w:br/>
-        <w:t xml:space="preserve">(a) If the proposer receives a response to its prepare request numbered ‘n’ from a majority of acceptors, then it sends an ‘accept’ request to each of those acceptors for a proposal numbered ‘n’ with either the value of the highest </w:t>
-      </w:r>
-      <w:r>
-        <w:lastRenderedPageBreak/>
-        <w:t xml:space="preserve">numbered proposal it received from the acceptors in </w:t>
-      </w:r>
-      <w:r>
-        <w:t>response to its prepare request, or if no such value exists, then any value of its choosing.</w:t>
-      </w:r>
-      <w:r>
-        <w:br/>
-        <w:t xml:space="preserve">(b) If an acceptor </w:t>
-      </w:r>
-      <w:r>
-        <w:t>receives an accept request for a proposal numbered ‘n’ &gt;= highest prepare request number it has responded to, then it accepts the proposal.</w:t>
-      </w:r>
-    </w:p>
-    <w:p>
-      <w:pPr>
-        <w:pStyle w:val="ListParagraph"/>
-        <w:numPr>
-          <w:ilvl w:val="0"/>
-          <w:numId w:val="2"/>
-        </w:numPr>
-      </w:pPr>
-      <w:r>
-        <w:t>A few things to note:</w:t>
-      </w:r>
-    </w:p>
-    <w:p>
-      <w:pPr>
-        <w:pStyle w:val="ListParagraph"/>
-        <w:numPr>
-          <w:ilvl w:val="1"/>
-          <w:numId w:val="2"/>
-        </w:numPr>
-      </w:pPr>
-      <w:r>
-        <w:t xml:space="preserve">a) There is no direct correlation between Phases 1 and 2 in terms of a Phase 1 being sufficient for Phase 2. That is, a proposer </w:t>
-      </w:r>
-      <w:r>
-        <w:t xml:space="preserve">‘P1’ </w:t>
-      </w:r>
-      <w:r>
-        <w:t xml:space="preserve">could elicit a response to its prepare request but it might end up racing with another proposer </w:t>
-      </w:r>
-      <w:r>
-        <w:t>‘P2’ in that acceptors could end up rejecting P1’s accept requests after accepting its prepare requests because P2 is racing P1 and keeps issuing prepare requests with numbers succeeding P1’s prepare requests.</w:t>
-      </w:r>
-    </w:p>
-    <w:p>
-      <w:pPr>
-        <w:pStyle w:val="ListParagraph"/>
-        <w:numPr>
-          <w:ilvl w:val="1"/>
-          <w:numId w:val="2"/>
-        </w:numPr>
-      </w:pPr>
-      <w:r>
-        <w:t>b) A decision is implicitly reached when a majority of the acceptors accept the same value ‘v’</w:t>
-      </w:r>
-      <w:r>
-        <w:t xml:space="preserve"> – because using induction and the property of there being at least </w:t>
-      </w:r>
-      <w:r>
-        <w:t>one common acceptor in the intersection of 2 majorities of acceptors, we can show that the acceptors will force any future proposers into re-proposing the same accepted value.</w:t>
-      </w:r>
-    </w:p>
-    <w:p>
-      <w:pPr>
-        <w:pStyle w:val="ListParagraph"/>
-        <w:numPr>
-          <w:ilvl w:val="1"/>
-          <w:numId w:val="2"/>
-        </w:numPr>
-      </w:pPr>
-      <w:r>
-        <w:t>c) There is no limit on the number of proposals that can be made – proposers can abandon proposals mid-flight and reissue proposals of higher numbers if they want.</w:t>
-      </w:r>
-    </w:p>
-    <w:p>
-      <w:pPr>
-        <w:pStyle w:val="ListParagraph"/>
-        <w:numPr>
-          <w:ilvl w:val="1"/>
-          <w:numId w:val="2"/>
-        </w:numPr>
-      </w:pPr>
-      <w:r>
-        <w:t>d) There is no guarantee of convergence – the protocol is correct, but may never converge.</w:t>
-      </w:r>
-    </w:p>
-    <w:p>
-      <w:pPr>
-        <w:pStyle w:val="ListParagraph"/>
-        <w:numPr>
-          <w:ilvl w:val="0"/>
-          <w:numId w:val="2"/>
-        </w:numPr>
-      </w:pPr>
-      <w:r>
-        <w:t xml:space="preserve">To learn a chosen value, the learners must find out that a majority set of acceptors have accepted a single value. There are multiple ways to do this, the most straightforward of which would be to have </w:t>
-      </w:r>
-      <w:r>
-        <w:t>every acceptor ack acceptances it makes to every learner.</w:t>
-      </w:r>
-    </w:p>
-    <w:p>
-      <w:pPr>
-        <w:pStyle w:val="ListParagraph"/>
-        <w:numPr>
-          <w:ilvl w:val="0"/>
-          <w:numId w:val="2"/>
-        </w:numPr>
-      </w:pPr>
-      <w:r>
-        <w:t>Optimizations:</w:t>
-      </w:r>
-    </w:p>
-    <w:p>
-      <w:pPr>
-        <w:pStyle w:val="ListParagraph"/>
-        <w:numPr>
-          <w:ilvl w:val="1"/>
-          <w:numId w:val="2"/>
-        </w:numPr>
-      </w:pPr>
-      <w:r>
-        <w:t>The first</w:t>
-      </w:r>
-      <w:r>
-        <w:t xml:space="preserve"> obvious optimization would be some step to alleviate the non-convergence problem. We could have a “distinguished proposer”, a leader who would be the only one trying to issue proposals, circumventing the race problem.</w:t>
-      </w:r>
-    </w:p>
-    <w:p>
-      <w:pPr>
-        <w:pStyle w:val="ListParagraph"/>
-        <w:numPr>
-          <w:ilvl w:val="1"/>
-          <w:numId w:val="2"/>
-        </w:numPr>
-      </w:pPr>
-      <w:r>
-        <w:t xml:space="preserve">Similarly, we could have a distinguished learner, or a set of them to reduce the number of acks that the acceptors would have to send out </w:t>
-      </w:r>
-      <w:r>
-        <w:t>once they accept a value.</w:t>
-      </w:r>
-      <w:r>
-        <w:br/>
-      </w:r>
+      </w:r>
+    </w:p>
+    <w:p>
+      <w:pPr>
+        <w:pStyle w:val="ListParagraph"/>
+        <w:ind w:left="2160"/>
+      </w:pPr>
+    </w:p>
+    <w:p>
+      <w:pPr>
+        <w:pStyle w:val="ListParagraph"/>
+        <w:ind w:left="2160"/>
+      </w:pPr>
     </w:p>
     <w:p>
       <w:pPr>
         <w:pStyle w:val="ListParagraph"/>
         <w:ind w:left="1440"/>
       </w:pPr>
-    </w:p>
-    <w:p>
-      <w:pPr>
-        <w:pStyle w:val="ListParagraph"/>
-        <w:numPr>
-          <w:ilvl w:val="0"/>
-          <w:numId w:val="1"/>
-        </w:numPr>
-      </w:pPr>
-      <w:r>
-        <w:t>Design and Implementation</w:t>
-      </w:r>
-    </w:p>
-    <w:p>
-      <w:pPr>
-        <w:pStyle w:val="ListParagraph"/>
-        <w:numPr>
-          <w:ilvl w:val="0"/>
-          <w:numId w:val="1"/>
-        </w:numPr>
-      </w:pPr>
-      <w:r>
-        <w:t>Experimental Methodology and Results</w:t>
-      </w:r>
     </w:p>
     <w:p>
       <w:pPr>
@@ -776,7 +1611,7 @@
   <w:abstractNum w:abstractNumId="1">
     <w:nsid w:val="47944831"/>
     <w:multiLevelType w:val="hybridMultilevel"/>
-    <w:tmpl w:val="9D4CE9E6"/>
+    <w:tmpl w:val="76262314"/>
     <w:lvl w:ilvl="0" w:tplc="0409000F">
       <w:start w:val="1"/>
       <w:numFmt w:val="decimal"/>
@@ -798,25 +1633,31 @@
         <w:ind w:left="1440" w:hanging="360"/>
       </w:pPr>
     </w:lvl>
-    <w:lvl w:ilvl="2" w:tplc="0409001B" w:tentative="1">
-      <w:start w:val="1"/>
-      <w:numFmt w:val="lowerRoman"/>
-      <w:lvlText w:val="%3."/>
-      <w:lvlJc w:val="right"/>
+    <w:lvl w:ilvl="2" w:tplc="04090001">
+      <w:start w:val="1"/>
+      <w:numFmt w:val="bullet"/>
+      <w:lvlText w:val=""/>
+      <w:lvlJc w:val="left"/>
       <w:pPr>
         <w:ind w:left="2160" w:hanging="180"/>
       </w:pPr>
-    </w:lvl>
-    <w:lvl w:ilvl="3" w:tplc="0409000F" w:tentative="1">
-      <w:start w:val="1"/>
-      <w:numFmt w:val="decimal"/>
-      <w:lvlText w:val="%4."/>
+      <w:rPr>
+        <w:rFonts w:ascii="Symbol" w:hAnsi="Symbol" w:hint="default"/>
+      </w:rPr>
+    </w:lvl>
+    <w:lvl w:ilvl="3" w:tplc="04090003">
+      <w:start w:val="1"/>
+      <w:numFmt w:val="bullet"/>
+      <w:lvlText w:val="o"/>
       <w:lvlJc w:val="left"/>
       <w:pPr>
         <w:ind w:left="2880" w:hanging="360"/>
       </w:pPr>
-    </w:lvl>
-    <w:lvl w:ilvl="4" w:tplc="04090019" w:tentative="1">
+      <w:rPr>
+        <w:rFonts w:ascii="Courier New" w:hAnsi="Courier New" w:cs="Courier New" w:hint="default"/>
+      </w:rPr>
+    </w:lvl>
+    <w:lvl w:ilvl="4" w:tplc="04090019">
       <w:start w:val="1"/>
       <w:numFmt w:val="lowerLetter"/>
       <w:lvlText w:val="%5."/>
@@ -825,7 +1666,7 @@
         <w:ind w:left="3600" w:hanging="360"/>
       </w:pPr>
     </w:lvl>
-    <w:lvl w:ilvl="5" w:tplc="0409001B" w:tentative="1">
+    <w:lvl w:ilvl="5" w:tplc="0409001B">
       <w:start w:val="1"/>
       <w:numFmt w:val="lowerRoman"/>
       <w:lvlText w:val="%6."/>
@@ -860,6 +1701,119 @@
       <w:pPr>
         <w:ind w:left="6480" w:hanging="180"/>
       </w:pPr>
+    </w:lvl>
+  </w:abstractNum>
+  <w:abstractNum w:abstractNumId="2">
+    <w:nsid w:val="77CB6DD2"/>
+    <w:multiLevelType w:val="hybridMultilevel"/>
+    <w:tmpl w:val="AD0EA4A8"/>
+    <w:lvl w:ilvl="0" w:tplc="04090001">
+      <w:start w:val="1"/>
+      <w:numFmt w:val="bullet"/>
+      <w:lvlText w:val=""/>
+      <w:lvlJc w:val="left"/>
+      <w:pPr>
+        <w:ind w:left="2160" w:hanging="360"/>
+      </w:pPr>
+      <w:rPr>
+        <w:rFonts w:ascii="Symbol" w:hAnsi="Symbol" w:hint="default"/>
+      </w:rPr>
+    </w:lvl>
+    <w:lvl w:ilvl="1" w:tplc="04090003">
+      <w:start w:val="1"/>
+      <w:numFmt w:val="bullet"/>
+      <w:lvlText w:val="o"/>
+      <w:lvlJc w:val="left"/>
+      <w:pPr>
+        <w:ind w:left="2880" w:hanging="360"/>
+      </w:pPr>
+      <w:rPr>
+        <w:rFonts w:ascii="Courier New" w:hAnsi="Courier New" w:cs="Courier New" w:hint="default"/>
+      </w:rPr>
+    </w:lvl>
+    <w:lvl w:ilvl="2" w:tplc="04090005">
+      <w:start w:val="1"/>
+      <w:numFmt w:val="bullet"/>
+      <w:lvlText w:val=""/>
+      <w:lvlJc w:val="left"/>
+      <w:pPr>
+        <w:ind w:left="3600" w:hanging="360"/>
+      </w:pPr>
+      <w:rPr>
+        <w:rFonts w:ascii="Wingdings" w:hAnsi="Wingdings" w:hint="default"/>
+      </w:rPr>
+    </w:lvl>
+    <w:lvl w:ilvl="3" w:tplc="04090001" w:tentative="1">
+      <w:start w:val="1"/>
+      <w:numFmt w:val="bullet"/>
+      <w:lvlText w:val=""/>
+      <w:lvlJc w:val="left"/>
+      <w:pPr>
+        <w:ind w:left="4320" w:hanging="360"/>
+      </w:pPr>
+      <w:rPr>
+        <w:rFonts w:ascii="Symbol" w:hAnsi="Symbol" w:hint="default"/>
+      </w:rPr>
+    </w:lvl>
+    <w:lvl w:ilvl="4" w:tplc="04090003" w:tentative="1">
+      <w:start w:val="1"/>
+      <w:numFmt w:val="bullet"/>
+      <w:lvlText w:val="o"/>
+      <w:lvlJc w:val="left"/>
+      <w:pPr>
+        <w:ind w:left="5040" w:hanging="360"/>
+      </w:pPr>
+      <w:rPr>
+        <w:rFonts w:ascii="Courier New" w:hAnsi="Courier New" w:cs="Courier New" w:hint="default"/>
+      </w:rPr>
+    </w:lvl>
+    <w:lvl w:ilvl="5" w:tplc="04090005" w:tentative="1">
+      <w:start w:val="1"/>
+      <w:numFmt w:val="bullet"/>
+      <w:lvlText w:val=""/>
+      <w:lvlJc w:val="left"/>
+      <w:pPr>
+        <w:ind w:left="5760" w:hanging="360"/>
+      </w:pPr>
+      <w:rPr>
+        <w:rFonts w:ascii="Wingdings" w:hAnsi="Wingdings" w:hint="default"/>
+      </w:rPr>
+    </w:lvl>
+    <w:lvl w:ilvl="6" w:tplc="04090001" w:tentative="1">
+      <w:start w:val="1"/>
+      <w:numFmt w:val="bullet"/>
+      <w:lvlText w:val=""/>
+      <w:lvlJc w:val="left"/>
+      <w:pPr>
+        <w:ind w:left="6480" w:hanging="360"/>
+      </w:pPr>
+      <w:rPr>
+        <w:rFonts w:ascii="Symbol" w:hAnsi="Symbol" w:hint="default"/>
+      </w:rPr>
+    </w:lvl>
+    <w:lvl w:ilvl="7" w:tplc="04090003" w:tentative="1">
+      <w:start w:val="1"/>
+      <w:numFmt w:val="bullet"/>
+      <w:lvlText w:val="o"/>
+      <w:lvlJc w:val="left"/>
+      <w:pPr>
+        <w:ind w:left="7200" w:hanging="360"/>
+      </w:pPr>
+      <w:rPr>
+        <w:rFonts w:ascii="Courier New" w:hAnsi="Courier New" w:cs="Courier New" w:hint="default"/>
+      </w:rPr>
+    </w:lvl>
+    <w:lvl w:ilvl="8" w:tplc="04090005" w:tentative="1">
+      <w:start w:val="1"/>
+      <w:numFmt w:val="bullet"/>
+      <w:lvlText w:val=""/>
+      <w:lvlJc w:val="left"/>
+      <w:pPr>
+        <w:ind w:left="7920" w:hanging="360"/>
+      </w:pPr>
+      <w:rPr>
+        <w:rFonts w:ascii="Wingdings" w:hAnsi="Wingdings" w:hint="default"/>
+      </w:rPr>
     </w:lvl>
   </w:abstractNum>
   <w:num w:numId="1">
@@ -867,6 +1821,9 @@
   </w:num>
   <w:num w:numId="2">
     <w:abstractNumId w:val="0"/>
+  </w:num>
+  <w:num w:numId="3">
+    <w:abstractNumId w:val="2"/>
   </w:num>
 </w:numbering>
 </file>
@@ -1034,7 +1991,6 @@
   <w:style w:type="character" w:default="1" w:styleId="DefaultParagraphFont">
     <w:name w:val="Default Paragraph Font"/>
     <w:uiPriority w:val="1"/>
-    <w:semiHidden/>
     <w:unhideWhenUsed/>
   </w:style>
   <w:style w:type="table" w:default="1" w:styleId="TableNormal">
@@ -1068,6 +2024,36 @@
       <w:ind w:left="720"/>
       <w:contextualSpacing/>
     </w:pPr>
+  </w:style>
+  <w:style w:type="paragraph" w:styleId="BalloonText">
+    <w:name w:val="Balloon Text"/>
+    <w:basedOn w:val="Normal"/>
+    <w:link w:val="BalloonTextChar"/>
+    <w:uiPriority w:val="99"/>
+    <w:semiHidden/>
+    <w:unhideWhenUsed/>
+    <w:rsid w:val="00773C4B"/>
+    <w:pPr>
+      <w:spacing w:after="0" w:line="240" w:lineRule="auto"/>
+    </w:pPr>
+    <w:rPr>
+      <w:rFonts w:ascii="Tahoma" w:hAnsi="Tahoma" w:cs="Tahoma"/>
+      <w:sz w:val="16"/>
+      <w:szCs w:val="16"/>
+    </w:rPr>
+  </w:style>
+  <w:style w:type="character" w:customStyle="1" w:styleId="BalloonTextChar">
+    <w:name w:val="Balloon Text Char"/>
+    <w:basedOn w:val="DefaultParagraphFont"/>
+    <w:link w:val="BalloonText"/>
+    <w:uiPriority w:val="99"/>
+    <w:semiHidden/>
+    <w:rsid w:val="00773C4B"/>
+    <w:rPr>
+      <w:rFonts w:ascii="Tahoma" w:hAnsi="Tahoma" w:cs="Tahoma"/>
+      <w:sz w:val="16"/>
+      <w:szCs w:val="16"/>
+    </w:rPr>
   </w:style>
 </w:styles>
 </file>
@@ -1235,7 +2221,6 @@
   <w:style w:type="character" w:default="1" w:styleId="DefaultParagraphFont">
     <w:name w:val="Default Paragraph Font"/>
     <w:uiPriority w:val="1"/>
-    <w:semiHidden/>
     <w:unhideWhenUsed/>
   </w:style>
   <w:style w:type="table" w:default="1" w:styleId="TableNormal">
@@ -1269,6 +2254,36 @@
       <w:ind w:left="720"/>
       <w:contextualSpacing/>
     </w:pPr>
+  </w:style>
+  <w:style w:type="paragraph" w:styleId="BalloonText">
+    <w:name w:val="Balloon Text"/>
+    <w:basedOn w:val="Normal"/>
+    <w:link w:val="BalloonTextChar"/>
+    <w:uiPriority w:val="99"/>
+    <w:semiHidden/>
+    <w:unhideWhenUsed/>
+    <w:rsid w:val="00773C4B"/>
+    <w:pPr>
+      <w:spacing w:after="0" w:line="240" w:lineRule="auto"/>
+    </w:pPr>
+    <w:rPr>
+      <w:rFonts w:ascii="Tahoma" w:hAnsi="Tahoma" w:cs="Tahoma"/>
+      <w:sz w:val="16"/>
+      <w:szCs w:val="16"/>
+    </w:rPr>
+  </w:style>
+  <w:style w:type="character" w:customStyle="1" w:styleId="BalloonTextChar">
+    <w:name w:val="Balloon Text Char"/>
+    <w:basedOn w:val="DefaultParagraphFont"/>
+    <w:link w:val="BalloonText"/>
+    <w:uiPriority w:val="99"/>
+    <w:semiHidden/>
+    <w:rsid w:val="00773C4B"/>
+    <w:rPr>
+      <w:rFonts w:ascii="Tahoma" w:hAnsi="Tahoma" w:cs="Tahoma"/>
+      <w:sz w:val="16"/>
+      <w:szCs w:val="16"/>
+    </w:rPr>
   </w:style>
 </w:styles>
 </file>

</xml_diff>

<commit_message>
Sri | Updating draft
</commit_message>
<xml_diff>
--- a/draft.docx
+++ b/draft.docx
@@ -914,8 +914,6 @@
       </w:r>
       <w:r>
         <w:br/>
-      </w:r>
-      <w:r>
         <w:t>The experimental is as shown below:</w:t>
       </w:r>
       <w:r>
@@ -1242,6 +1240,32 @@
         </w:numPr>
       </w:pPr>
       <w:r>
+        <w:t xml:space="preserve">All graphs are plotted on </w:t>
+      </w:r>
+      <w:r>
+        <w:t xml:space="preserve">the basis of above mentioned </w:t>
+      </w:r>
+      <w:proofErr w:type="spellStart"/>
+      <w:r>
+        <w:t>Paxos</w:t>
+      </w:r>
+      <w:proofErr w:type="spellEnd"/>
+      <w:r>
+        <w:t xml:space="preserve"> rounds</w:t>
+      </w:r>
+      <w:r>
+        <w:t>.</w:t>
+      </w:r>
+    </w:p>
+    <w:p>
+      <w:pPr>
+        <w:pStyle w:val="ListParagraph"/>
+        <w:numPr>
+          <w:ilvl w:val="2"/>
+          <w:numId w:val="1"/>
+        </w:numPr>
+      </w:pPr>
+      <w:r>
         <w:t>We ran our experiments for 3 different network configurations. Discussed below are each configuration and associated expectations and results.</w:t>
       </w:r>
     </w:p>
@@ -1428,26 +1452,151 @@
       <w:pPr>
         <w:pStyle w:val="ListParagraph"/>
         <w:numPr>
-          <w:ilvl w:val="4"/>
-          <w:numId w:val="1"/>
-        </w:numPr>
-      </w:pPr>
-      <w:r>
-        <w:t xml:space="preserve">All graphs are plotted on a per </w:t>
-      </w:r>
-      <w:proofErr w:type="spellStart"/>
-      <w:r>
-        <w:t>Paxos</w:t>
-      </w:r>
-      <w:proofErr w:type="spellEnd"/>
-      <w:r>
-        <w:t xml:space="preserve"> round basis.</w:t>
-      </w:r>
+          <w:ilvl w:val="3"/>
+          <w:numId w:val="1"/>
+        </w:numPr>
+      </w:pPr>
+      <w:r>
+        <w:t>Results:</w:t>
+      </w:r>
+    </w:p>
+    <w:p>
+      <w:pPr>
+        <w:jc w:val="center"/>
+      </w:pPr>
+      <w:r>
+        <w:rPr>
+          <w:noProof/>
+        </w:rPr>
+        <w:lastRenderedPageBreak/>
+        <w:drawing>
+          <wp:inline distT="0" distB="0" distL="0" distR="0" wp14:anchorId="24ADB730" wp14:editId="37596456">
+            <wp:extent cx="4983480" cy="3737610"/>
+            <wp:effectExtent l="0" t="0" r="7620" b="0"/>
+            <wp:docPr id="2" name="Picture 2" descr="C:\Users\Sripras\JPaxos-1\results\sri\2014-03-15_12-00-00\PaxosRoundBoxPlots_client_nodelay.png"/>
+            <wp:cNvGraphicFramePr>
+              <a:graphicFrameLocks xmlns:a="http://schemas.openxmlformats.org/drawingml/2006/main" noChangeAspect="1"/>
+            </wp:cNvGraphicFramePr>
+            <a:graphic xmlns:a="http://schemas.openxmlformats.org/drawingml/2006/main">
+              <a:graphicData uri="http://schemas.openxmlformats.org/drawingml/2006/picture">
+                <pic:pic xmlns:pic="http://schemas.openxmlformats.org/drawingml/2006/picture">
+                  <pic:nvPicPr>
+                    <pic:cNvPr id="0" name="Picture 1" descr="C:\Users\Sripras\JPaxos-1\results\sri\2014-03-15_12-00-00\PaxosRoundBoxPlots_client_nodelay.png"/>
+                    <pic:cNvPicPr>
+                      <a:picLocks noChangeAspect="1" noChangeArrowheads="1"/>
+                    </pic:cNvPicPr>
+                  </pic:nvPicPr>
+                  <pic:blipFill>
+                    <a:blip r:embed="rId8">
+                      <a:extLst>
+                        <a:ext uri="{28A0092B-C50C-407E-A947-70E740481C1C}">
+                          <a14:useLocalDpi xmlns:a14="http://schemas.microsoft.com/office/drawing/2010/main" val="0"/>
+                        </a:ext>
+                      </a:extLst>
+                    </a:blip>
+                    <a:srcRect/>
+                    <a:stretch>
+                      <a:fillRect/>
+                    </a:stretch>
+                  </pic:blipFill>
+                  <pic:spPr bwMode="auto">
+                    <a:xfrm>
+                      <a:off x="0" y="0"/>
+                      <a:ext cx="4983480" cy="3737610"/>
+                    </a:xfrm>
+                    <a:prstGeom prst="rect">
+                      <a:avLst/>
+                    </a:prstGeom>
+                    <a:noFill/>
+                    <a:ln>
+                      <a:noFill/>
+                    </a:ln>
+                  </pic:spPr>
+                </pic:pic>
+              </a:graphicData>
+            </a:graphic>
+          </wp:inline>
+        </w:drawing>
+      </w:r>
+    </w:p>
+    <w:p>
+      <w:pPr>
+        <w:jc w:val="center"/>
+      </w:pPr>
+      <w:r>
+        <w:t>Client end to end latency</w:t>
+      </w:r>
+    </w:p>
+    <w:p>
+      <w:pPr>
+        <w:jc w:val="center"/>
+      </w:pPr>
+      <w:r>
+        <w:rPr>
+          <w:noProof/>
+        </w:rPr>
+        <w:drawing>
+          <wp:inline distT="0" distB="0" distL="0" distR="0">
+            <wp:extent cx="4960620" cy="3720465"/>
+            <wp:effectExtent l="0" t="0" r="0" b="0"/>
+            <wp:docPr id="5" name="Picture 5" descr="C:\Users\Sripras\JPaxos-1\results\sri\2014-03-15_12-00-00\PaxosRoundBoxPlots_leader_nodelay.png"/>
+            <wp:cNvGraphicFramePr>
+              <a:graphicFrameLocks xmlns:a="http://schemas.openxmlformats.org/drawingml/2006/main" noChangeAspect="1"/>
+            </wp:cNvGraphicFramePr>
+            <a:graphic xmlns:a="http://schemas.openxmlformats.org/drawingml/2006/main">
+              <a:graphicData uri="http://schemas.openxmlformats.org/drawingml/2006/picture">
+                <pic:pic xmlns:pic="http://schemas.openxmlformats.org/drawingml/2006/picture">
+                  <pic:nvPicPr>
+                    <pic:cNvPr id="0" name="Picture 3" descr="C:\Users\Sripras\JPaxos-1\results\sri\2014-03-15_12-00-00\PaxosRoundBoxPlots_leader_nodelay.png"/>
+                    <pic:cNvPicPr>
+                      <a:picLocks noChangeAspect="1" noChangeArrowheads="1"/>
+                    </pic:cNvPicPr>
+                  </pic:nvPicPr>
+                  <pic:blipFill>
+                    <a:blip r:embed="rId9">
+                      <a:extLst>
+                        <a:ext uri="{28A0092B-C50C-407E-A947-70E740481C1C}">
+                          <a14:useLocalDpi xmlns:a14="http://schemas.microsoft.com/office/drawing/2010/main" val="0"/>
+                        </a:ext>
+                      </a:extLst>
+                    </a:blip>
+                    <a:srcRect/>
+                    <a:stretch>
+                      <a:fillRect/>
+                    </a:stretch>
+                  </pic:blipFill>
+                  <pic:spPr bwMode="auto">
+                    <a:xfrm>
+                      <a:off x="0" y="0"/>
+                      <a:ext cx="4965195" cy="3723896"/>
+                    </a:xfrm>
+                    <a:prstGeom prst="rect">
+                      <a:avLst/>
+                    </a:prstGeom>
+                    <a:noFill/>
+                    <a:ln>
+                      <a:noFill/>
+                    </a:ln>
+                  </pic:spPr>
+                </pic:pic>
+              </a:graphicData>
+            </a:graphic>
+          </wp:inline>
+        </w:drawing>
+      </w:r>
+    </w:p>
+    <w:p>
+      <w:pPr>
+        <w:jc w:val="center"/>
+      </w:pPr>
       <w:bookmarkStart w:id="0" w:name="_GoBack"/>
       <w:bookmarkEnd w:id="0"/>
-      <w:r>
-        <w:br/>
-      </w:r>
+    </w:p>
+    <w:p>
+      <w:pPr>
+        <w:pStyle w:val="ListParagraph"/>
+        <w:ind w:left="3600"/>
+      </w:pPr>
       <w:r>
         <w:br/>
       </w:r>
@@ -1991,6 +2140,7 @@
   <w:style w:type="character" w:default="1" w:styleId="DefaultParagraphFont">
     <w:name w:val="Default Paragraph Font"/>
     <w:uiPriority w:val="1"/>
+    <w:semiHidden/>
     <w:unhideWhenUsed/>
   </w:style>
   <w:style w:type="table" w:default="1" w:styleId="TableNormal">
@@ -2221,6 +2371,7 @@
   <w:style w:type="character" w:default="1" w:styleId="DefaultParagraphFont">
     <w:name w:val="Default Paragraph Font"/>
     <w:uiPriority w:val="1"/>
+    <w:semiHidden/>
     <w:unhideWhenUsed/>
   </w:style>
   <w:style w:type="table" w:default="1" w:styleId="TableNormal">

</xml_diff>

<commit_message>
Sri | Updated draft
</commit_message>
<xml_diff>
--- a/draft.docx
+++ b/draft.docx
@@ -718,7 +718,7 @@
                     <pic:cNvPicPr/>
                   </pic:nvPicPr>
                   <pic:blipFill>
-                    <a:blip r:embed="rId6"/>
+                    <a:blip r:embed="rId7"/>
                     <a:stretch>
                       <a:fillRect/>
                     </a:stretch>
@@ -942,7 +942,7 @@
                     <pic:cNvPicPr/>
                   </pic:nvPicPr>
                   <pic:blipFill>
-                    <a:blip r:embed="rId7"/>
+                    <a:blip r:embed="rId8"/>
                     <a:stretch>
                       <a:fillRect/>
                     </a:stretch>
@@ -1240,10 +1240,7 @@
         </w:numPr>
       </w:pPr>
       <w:r>
-        <w:t xml:space="preserve">All graphs are plotted on </w:t>
-      </w:r>
-      <w:r>
-        <w:t xml:space="preserve">the basis of above mentioned </w:t>
+        <w:t xml:space="preserve">All graphs are plotted on the basis of above mentioned </w:t>
       </w:r>
       <w:proofErr w:type="spellStart"/>
       <w:r>
@@ -1251,10 +1248,7 @@
       </w:r>
       <w:proofErr w:type="spellEnd"/>
       <w:r>
-        <w:t xml:space="preserve"> rounds</w:t>
-      </w:r>
-      <w:r>
-        <w:t>.</w:t>
+        <w:t xml:space="preserve"> rounds.</w:t>
       </w:r>
     </w:p>
     <w:p>
@@ -1278,7 +1272,10 @@
         </w:numPr>
       </w:pPr>
       <w:r>
-        <w:t xml:space="preserve">No </w:t>
+        <w:t>N</w:t>
+      </w:r>
+      <w:r>
+        <w:t xml:space="preserve">o </w:t>
       </w:r>
       <w:proofErr w:type="spellStart"/>
       <w:r>
@@ -1374,7 +1371,13 @@
       </w:r>
       <w:proofErr w:type="spellEnd"/>
       <w:r>
-        <w:t xml:space="preserve"> phase to decide phase measured at the leader (as that is the only replica which has to power to queue and propose) should be of the order of a few milliseconds. This is heavily dominated mainly by 2 factors:</w:t>
+        <w:t xml:space="preserve"> phase to decide phase measured at the leader (as that is the only replica which has to power to queue and propose) should be of the order of a few milliseconds</w:t>
+      </w:r>
+      <w:r>
+        <w:t xml:space="preserve"> (~1 RTT)</w:t>
+      </w:r>
+      <w:r>
+        <w:t>. This is heavily dominated mainly by 2 factors:</w:t>
       </w:r>
     </w:p>
     <w:p>
@@ -1410,10 +1413,7 @@
         </w:numPr>
       </w:pPr>
       <w:r>
-        <w:t xml:space="preserve">The client end to end latencies should be dominated by the service time of the request. The link latencies are almost negligible </w:t>
-      </w:r>
-      <w:r>
-        <w:t xml:space="preserve">and the </w:t>
+        <w:t xml:space="preserve">The client end to end latencies should be dominated by the service time of the request. The link latencies are almost negligible and the </w:t>
       </w:r>
       <w:proofErr w:type="spellStart"/>
       <w:r>
@@ -1470,9 +1470,9 @@
         </w:rPr>
         <w:lastRenderedPageBreak/>
         <w:drawing>
-          <wp:inline distT="0" distB="0" distL="0" distR="0" wp14:anchorId="24ADB730" wp14:editId="37596456">
-            <wp:extent cx="4983480" cy="3737610"/>
-            <wp:effectExtent l="0" t="0" r="7620" b="0"/>
+          <wp:inline distT="0" distB="0" distL="0" distR="0" wp14:anchorId="33C14099" wp14:editId="17D80E51">
+            <wp:extent cx="4648200" cy="3486150"/>
+            <wp:effectExtent l="0" t="0" r="0" b="0"/>
             <wp:docPr id="2" name="Picture 2" descr="C:\Users\Sripras\JPaxos-1\results\sri\2014-03-15_12-00-00\PaxosRoundBoxPlots_client_nodelay.png"/>
             <wp:cNvGraphicFramePr>
               <a:graphicFrameLocks xmlns:a="http://schemas.openxmlformats.org/drawingml/2006/main" noChangeAspect="1"/>
@@ -1482,72 +1482,6 @@
                 <pic:pic xmlns:pic="http://schemas.openxmlformats.org/drawingml/2006/picture">
                   <pic:nvPicPr>
                     <pic:cNvPr id="0" name="Picture 1" descr="C:\Users\Sripras\JPaxos-1\results\sri\2014-03-15_12-00-00\PaxosRoundBoxPlots_client_nodelay.png"/>
-                    <pic:cNvPicPr>
-                      <a:picLocks noChangeAspect="1" noChangeArrowheads="1"/>
-                    </pic:cNvPicPr>
-                  </pic:nvPicPr>
-                  <pic:blipFill>
-                    <a:blip r:embed="rId8">
-                      <a:extLst>
-                        <a:ext uri="{28A0092B-C50C-407E-A947-70E740481C1C}">
-                          <a14:useLocalDpi xmlns:a14="http://schemas.microsoft.com/office/drawing/2010/main" val="0"/>
-                        </a:ext>
-                      </a:extLst>
-                    </a:blip>
-                    <a:srcRect/>
-                    <a:stretch>
-                      <a:fillRect/>
-                    </a:stretch>
-                  </pic:blipFill>
-                  <pic:spPr bwMode="auto">
-                    <a:xfrm>
-                      <a:off x="0" y="0"/>
-                      <a:ext cx="4983480" cy="3737610"/>
-                    </a:xfrm>
-                    <a:prstGeom prst="rect">
-                      <a:avLst/>
-                    </a:prstGeom>
-                    <a:noFill/>
-                    <a:ln>
-                      <a:noFill/>
-                    </a:ln>
-                  </pic:spPr>
-                </pic:pic>
-              </a:graphicData>
-            </a:graphic>
-          </wp:inline>
-        </w:drawing>
-      </w:r>
-    </w:p>
-    <w:p>
-      <w:pPr>
-        <w:jc w:val="center"/>
-      </w:pPr>
-      <w:r>
-        <w:t>Client end to end latency</w:t>
-      </w:r>
-    </w:p>
-    <w:p>
-      <w:pPr>
-        <w:jc w:val="center"/>
-      </w:pPr>
-      <w:r>
-        <w:rPr>
-          <w:noProof/>
-        </w:rPr>
-        <w:drawing>
-          <wp:inline distT="0" distB="0" distL="0" distR="0">
-            <wp:extent cx="4960620" cy="3720465"/>
-            <wp:effectExtent l="0" t="0" r="0" b="0"/>
-            <wp:docPr id="5" name="Picture 5" descr="C:\Users\Sripras\JPaxos-1\results\sri\2014-03-15_12-00-00\PaxosRoundBoxPlots_leader_nodelay.png"/>
-            <wp:cNvGraphicFramePr>
-              <a:graphicFrameLocks xmlns:a="http://schemas.openxmlformats.org/drawingml/2006/main" noChangeAspect="1"/>
-            </wp:cNvGraphicFramePr>
-            <a:graphic xmlns:a="http://schemas.openxmlformats.org/drawingml/2006/main">
-              <a:graphicData uri="http://schemas.openxmlformats.org/drawingml/2006/picture">
-                <pic:pic xmlns:pic="http://schemas.openxmlformats.org/drawingml/2006/picture">
-                  <pic:nvPicPr>
-                    <pic:cNvPr id="0" name="Picture 3" descr="C:\Users\Sripras\JPaxos-1\results\sri\2014-03-15_12-00-00\PaxosRoundBoxPlots_leader_nodelay.png"/>
                     <pic:cNvPicPr>
                       <a:picLocks noChangeAspect="1" noChangeArrowheads="1"/>
                     </pic:cNvPicPr>
@@ -1568,7 +1502,7 @@
                   <pic:spPr bwMode="auto">
                     <a:xfrm>
                       <a:off x="0" y="0"/>
-                      <a:ext cx="4965195" cy="3723896"/>
+                      <a:ext cx="4648200" cy="3486150"/>
                     </a:xfrm>
                     <a:prstGeom prst="rect">
                       <a:avLst/>
@@ -1589,35 +1523,1297 @@
       <w:pPr>
         <w:jc w:val="center"/>
       </w:pPr>
+      <w:proofErr w:type="spellStart"/>
+      <w:r>
+        <w:t>Paxos</w:t>
+      </w:r>
+      <w:proofErr w:type="spellEnd"/>
+      <w:r>
+        <w:t xml:space="preserve"> client end to end latency</w:t>
+      </w:r>
+    </w:p>
+    <w:p>
+      <w:pPr>
+        <w:jc w:val="center"/>
+      </w:pPr>
+      <w:r>
+        <w:rPr>
+          <w:noProof/>
+        </w:rPr>
+        <w:drawing>
+          <wp:inline distT="0" distB="0" distL="0" distR="0" wp14:anchorId="56AA0002" wp14:editId="52CF2A9C">
+            <wp:extent cx="4762500" cy="3571875"/>
+            <wp:effectExtent l="0" t="0" r="0" b="9525"/>
+            <wp:docPr id="5" name="Picture 5" descr="C:\Users\Sripras\JPaxos-1\results\sri\2014-03-15_12-00-00\PaxosRoundBoxPlots_leader_nodelay.png"/>
+            <wp:cNvGraphicFramePr>
+              <a:graphicFrameLocks xmlns:a="http://schemas.openxmlformats.org/drawingml/2006/main" noChangeAspect="1"/>
+            </wp:cNvGraphicFramePr>
+            <a:graphic xmlns:a="http://schemas.openxmlformats.org/drawingml/2006/main">
+              <a:graphicData uri="http://schemas.openxmlformats.org/drawingml/2006/picture">
+                <pic:pic xmlns:pic="http://schemas.openxmlformats.org/drawingml/2006/picture">
+                  <pic:nvPicPr>
+                    <pic:cNvPr id="0" name="Picture 3" descr="C:\Users\Sripras\JPaxos-1\results\sri\2014-03-15_12-00-00\PaxosRoundBoxPlots_leader_nodelay.png"/>
+                    <pic:cNvPicPr>
+                      <a:picLocks noChangeAspect="1" noChangeArrowheads="1"/>
+                    </pic:cNvPicPr>
+                  </pic:nvPicPr>
+                  <pic:blipFill>
+                    <a:blip r:embed="rId10">
+                      <a:extLst>
+                        <a:ext uri="{28A0092B-C50C-407E-A947-70E740481C1C}">
+                          <a14:useLocalDpi xmlns:a14="http://schemas.microsoft.com/office/drawing/2010/main" val="0"/>
+                        </a:ext>
+                      </a:extLst>
+                    </a:blip>
+                    <a:srcRect/>
+                    <a:stretch>
+                      <a:fillRect/>
+                    </a:stretch>
+                  </pic:blipFill>
+                  <pic:spPr bwMode="auto">
+                    <a:xfrm>
+                      <a:off x="0" y="0"/>
+                      <a:ext cx="4769334" cy="3577001"/>
+                    </a:xfrm>
+                    <a:prstGeom prst="rect">
+                      <a:avLst/>
+                    </a:prstGeom>
+                    <a:noFill/>
+                    <a:ln>
+                      <a:noFill/>
+                    </a:ln>
+                  </pic:spPr>
+                </pic:pic>
+              </a:graphicData>
+            </a:graphic>
+          </wp:inline>
+        </w:drawing>
+      </w:r>
+    </w:p>
+    <w:p>
+      <w:pPr>
+        <w:jc w:val="center"/>
+      </w:pPr>
+      <w:proofErr w:type="spellStart"/>
+      <w:r>
+        <w:t>Paxos</w:t>
+      </w:r>
+      <w:proofErr w:type="spellEnd"/>
+      <w:r>
+        <w:t xml:space="preserve"> leader latency</w:t>
+      </w:r>
+    </w:p>
+    <w:p>
+      <w:pPr>
+        <w:jc w:val="center"/>
+      </w:pPr>
+    </w:p>
+    <w:p>
+      <w:pPr>
+        <w:jc w:val="center"/>
+      </w:pPr>
+      <w:r>
+        <w:rPr>
+          <w:noProof/>
+        </w:rPr>
+        <w:lastRenderedPageBreak/>
+        <w:drawing>
+          <wp:inline distT="0" distB="0" distL="0" distR="0" wp14:anchorId="70A2935D" wp14:editId="27FC37D2">
+            <wp:extent cx="4673600" cy="3505200"/>
+            <wp:effectExtent l="0" t="0" r="0" b="0"/>
+            <wp:docPr id="4" name="Picture 4" descr="C:\Users\Sripras\JPaxos-1\results\sri\2014-03-15_12-00-00\PaxosServiceTimeBoxPlots_leader_nodelay.png"/>
+            <wp:cNvGraphicFramePr>
+              <a:graphicFrameLocks xmlns:a="http://schemas.openxmlformats.org/drawingml/2006/main" noChangeAspect="1"/>
+            </wp:cNvGraphicFramePr>
+            <a:graphic xmlns:a="http://schemas.openxmlformats.org/drawingml/2006/main">
+              <a:graphicData uri="http://schemas.openxmlformats.org/drawingml/2006/picture">
+                <pic:pic xmlns:pic="http://schemas.openxmlformats.org/drawingml/2006/picture">
+                  <pic:nvPicPr>
+                    <pic:cNvPr id="0" name="Picture 1" descr="C:\Users\Sripras\JPaxos-1\results\sri\2014-03-15_12-00-00\PaxosServiceTimeBoxPlots_leader_nodelay.png"/>
+                    <pic:cNvPicPr>
+                      <a:picLocks noChangeAspect="1" noChangeArrowheads="1"/>
+                    </pic:cNvPicPr>
+                  </pic:nvPicPr>
+                  <pic:blipFill>
+                    <a:blip r:embed="rId11">
+                      <a:extLst>
+                        <a:ext uri="{28A0092B-C50C-407E-A947-70E740481C1C}">
+                          <a14:useLocalDpi xmlns:a14="http://schemas.microsoft.com/office/drawing/2010/main" val="0"/>
+                        </a:ext>
+                      </a:extLst>
+                    </a:blip>
+                    <a:srcRect/>
+                    <a:stretch>
+                      <a:fillRect/>
+                    </a:stretch>
+                  </pic:blipFill>
+                  <pic:spPr bwMode="auto">
+                    <a:xfrm>
+                      <a:off x="0" y="0"/>
+                      <a:ext cx="4676175" cy="3507131"/>
+                    </a:xfrm>
+                    <a:prstGeom prst="rect">
+                      <a:avLst/>
+                    </a:prstGeom>
+                    <a:noFill/>
+                    <a:ln>
+                      <a:noFill/>
+                    </a:ln>
+                  </pic:spPr>
+                </pic:pic>
+              </a:graphicData>
+            </a:graphic>
+          </wp:inline>
+        </w:drawing>
+      </w:r>
+    </w:p>
+    <w:p>
+      <w:pPr>
+        <w:jc w:val="center"/>
+      </w:pPr>
+      <w:r>
+        <w:t>Directory s</w:t>
+      </w:r>
+      <w:r>
+        <w:t>ervice time</w:t>
+      </w:r>
+      <w:r>
+        <w:br/>
+      </w:r>
+    </w:p>
+    <w:p>
+      <w:pPr>
+        <w:pStyle w:val="ListParagraph"/>
+        <w:numPr>
+          <w:ilvl w:val="0"/>
+          <w:numId w:val="4"/>
+        </w:numPr>
+      </w:pPr>
+      <w:r>
+        <w:t xml:space="preserve">While we have some deviation from the expected case, if we round-wise sum the service times and </w:t>
+      </w:r>
+      <w:proofErr w:type="spellStart"/>
+      <w:r>
+        <w:t>Paxos</w:t>
+      </w:r>
+      <w:proofErr w:type="spellEnd"/>
+      <w:r>
+        <w:t xml:space="preserve"> leader latencies, they line up with the Client end to end latencies.</w:t>
+      </w:r>
+    </w:p>
+    <w:p>
+      <w:pPr>
+        <w:pStyle w:val="ListParagraph"/>
+        <w:numPr>
+          <w:ilvl w:val="0"/>
+          <w:numId w:val="4"/>
+        </w:numPr>
+      </w:pPr>
+      <w:r>
+        <w:t>The possible mismatches could be due to a few reasons such as:</w:t>
+      </w:r>
+    </w:p>
+    <w:p>
+      <w:pPr>
+        <w:pStyle w:val="ListParagraph"/>
+        <w:numPr>
+          <w:ilvl w:val="1"/>
+          <w:numId w:val="4"/>
+        </w:numPr>
+      </w:pPr>
+      <w:r>
+        <w:t xml:space="preserve">The client end to end latency includes a round trip from the </w:t>
+      </w:r>
+      <w:proofErr w:type="spellStart"/>
+      <w:r>
+        <w:t>paxos</w:t>
+      </w:r>
+      <w:proofErr w:type="spellEnd"/>
+      <w:r>
+        <w:t xml:space="preserve"> client to the leader replica and whilst on </w:t>
+      </w:r>
+      <w:proofErr w:type="spellStart"/>
+      <w:r>
+        <w:t>inifniband</w:t>
+      </w:r>
+      <w:proofErr w:type="spellEnd"/>
+      <w:r>
+        <w:t xml:space="preserve"> this link latency itself is a small value, there is a finite queuing time involved in the transmission of the message within the application itself.</w:t>
+      </w:r>
+    </w:p>
+    <w:p>
+      <w:pPr>
+        <w:pStyle w:val="ListParagraph"/>
+        <w:numPr>
+          <w:ilvl w:val="1"/>
+          <w:numId w:val="4"/>
+        </w:numPr>
+      </w:pPr>
+      <w:r>
+        <w:br/>
+      </w:r>
+    </w:p>
+    <w:p>
+      <w:pPr>
+        <w:pStyle w:val="ListParagraph"/>
+        <w:numPr>
+          <w:ilvl w:val="2"/>
+          <w:numId w:val="1"/>
+        </w:numPr>
+      </w:pPr>
+      <w:proofErr w:type="spellStart"/>
+      <w:r>
+        <w:t>DummyNet</w:t>
+      </w:r>
+      <w:proofErr w:type="spellEnd"/>
+      <w:r>
+        <w:t xml:space="preserve"> with 0ms delay</w:t>
+      </w:r>
+    </w:p>
+    <w:p>
+      <w:pPr>
+        <w:pStyle w:val="ListParagraph"/>
+        <w:numPr>
+          <w:ilvl w:val="3"/>
+          <w:numId w:val="1"/>
+        </w:numPr>
+      </w:pPr>
+      <w:proofErr w:type="spellStart"/>
+      <w:r>
+        <w:t>DummyNet</w:t>
+      </w:r>
+      <w:proofErr w:type="spellEnd"/>
+      <w:r>
+        <w:t xml:space="preserve"> introduces a finite amount of overhead. If we configure </w:t>
+      </w:r>
+      <w:proofErr w:type="spellStart"/>
+      <w:r>
+        <w:t>DummyNet</w:t>
+      </w:r>
+      <w:proofErr w:type="spellEnd"/>
+      <w:r>
+        <w:t xml:space="preserve"> to emulate link delays to be 0ms, there is still a finite ping time between nodes.</w:t>
+      </w:r>
+    </w:p>
+    <w:p>
+      <w:pPr>
+        <w:pStyle w:val="ListParagraph"/>
+        <w:numPr>
+          <w:ilvl w:val="3"/>
+          <w:numId w:val="1"/>
+        </w:numPr>
+      </w:pPr>
+      <w:r>
+        <w:t>This time was roughly observed to be around 5ms.</w:t>
+      </w:r>
+    </w:p>
+    <w:p>
+      <w:pPr>
+        <w:pStyle w:val="ListParagraph"/>
+        <w:numPr>
+          <w:ilvl w:val="3"/>
+          <w:numId w:val="1"/>
+        </w:numPr>
+      </w:pPr>
+      <w:r>
+        <w:t xml:space="preserve">Plotting this case will now give us a benchmark for an overhead over our </w:t>
+      </w:r>
+      <w:r>
+        <w:t>p</w:t>
+      </w:r>
+      <w:r>
+        <w:t xml:space="preserve">ure </w:t>
+      </w:r>
+      <w:proofErr w:type="spellStart"/>
+      <w:r>
+        <w:t>inifniband</w:t>
+      </w:r>
+      <w:proofErr w:type="spellEnd"/>
+      <w:r>
+        <w:t xml:space="preserve"> case.</w:t>
+      </w:r>
+    </w:p>
+    <w:p>
+      <w:pPr>
+        <w:pStyle w:val="ListParagraph"/>
+        <w:numPr>
+          <w:ilvl w:val="3"/>
+          <w:numId w:val="1"/>
+        </w:numPr>
+      </w:pPr>
+      <w:r>
+        <w:t xml:space="preserve">The expectations here are the same as the no </w:t>
+      </w:r>
+      <w:proofErr w:type="spellStart"/>
+      <w:r>
+        <w:t>dummynet</w:t>
+      </w:r>
+      <w:proofErr w:type="spellEnd"/>
+      <w:r>
+        <w:t xml:space="preserve"> case and any observed deviation will be treated as </w:t>
+      </w:r>
+      <w:r>
+        <w:t xml:space="preserve">the </w:t>
+      </w:r>
+      <w:proofErr w:type="spellStart"/>
+      <w:r>
+        <w:t>dummynet</w:t>
+      </w:r>
+      <w:proofErr w:type="spellEnd"/>
+      <w:r>
+        <w:t xml:space="preserve"> overhead.</w:t>
+      </w:r>
+    </w:p>
+    <w:p>
+      <w:pPr>
+        <w:pStyle w:val="ListParagraph"/>
+        <w:numPr>
+          <w:ilvl w:val="3"/>
+          <w:numId w:val="1"/>
+        </w:numPr>
+      </w:pPr>
+      <w:r>
+        <w:t>Results:</w:t>
+      </w:r>
+    </w:p>
+    <w:p>
+      <w:pPr>
+        <w:jc w:val="center"/>
+      </w:pPr>
+      <w:r>
+        <w:rPr>
+          <w:noProof/>
+        </w:rPr>
+        <w:lastRenderedPageBreak/>
+        <w:drawing>
+          <wp:inline distT="0" distB="0" distL="0" distR="0" wp14:anchorId="7D9955B5" wp14:editId="7E79FDF5">
+            <wp:extent cx="4869180" cy="3651885"/>
+            <wp:effectExtent l="0" t="0" r="7620" b="5715"/>
+            <wp:docPr id="6" name="Picture 6" descr="C:\Users\Sripras\JPaxos-1\results\sri\2014-03-22_10-00-00\PaxosRoundBoxPlots_client_0ms.png"/>
+            <wp:cNvGraphicFramePr>
+              <a:graphicFrameLocks xmlns:a="http://schemas.openxmlformats.org/drawingml/2006/main" noChangeAspect="1"/>
+            </wp:cNvGraphicFramePr>
+            <a:graphic xmlns:a="http://schemas.openxmlformats.org/drawingml/2006/main">
+              <a:graphicData uri="http://schemas.openxmlformats.org/drawingml/2006/picture">
+                <pic:pic xmlns:pic="http://schemas.openxmlformats.org/drawingml/2006/picture">
+                  <pic:nvPicPr>
+                    <pic:cNvPr id="0" name="Picture 2" descr="C:\Users\Sripras\JPaxos-1\results\sri\2014-03-22_10-00-00\PaxosRoundBoxPlots_client_0ms.png"/>
+                    <pic:cNvPicPr>
+                      <a:picLocks noChangeAspect="1" noChangeArrowheads="1"/>
+                    </pic:cNvPicPr>
+                  </pic:nvPicPr>
+                  <pic:blipFill>
+                    <a:blip r:embed="rId12">
+                      <a:extLst>
+                        <a:ext uri="{28A0092B-C50C-407E-A947-70E740481C1C}">
+                          <a14:useLocalDpi xmlns:a14="http://schemas.microsoft.com/office/drawing/2010/main" val="0"/>
+                        </a:ext>
+                      </a:extLst>
+                    </a:blip>
+                    <a:srcRect/>
+                    <a:stretch>
+                      <a:fillRect/>
+                    </a:stretch>
+                  </pic:blipFill>
+                  <pic:spPr bwMode="auto">
+                    <a:xfrm>
+                      <a:off x="0" y="0"/>
+                      <a:ext cx="4869180" cy="3651885"/>
+                    </a:xfrm>
+                    <a:prstGeom prst="rect">
+                      <a:avLst/>
+                    </a:prstGeom>
+                    <a:noFill/>
+                    <a:ln>
+                      <a:noFill/>
+                    </a:ln>
+                  </pic:spPr>
+                </pic:pic>
+              </a:graphicData>
+            </a:graphic>
+          </wp:inline>
+        </w:drawing>
+      </w:r>
+    </w:p>
+    <w:p>
+      <w:pPr>
+        <w:jc w:val="center"/>
+      </w:pPr>
+      <w:r>
+        <w:t>Client end to end latency</w:t>
+      </w:r>
+      <w:r>
+        <w:br/>
+      </w:r>
+    </w:p>
+    <w:p>
+      <w:pPr>
+        <w:jc w:val="center"/>
+      </w:pPr>
+      <w:r>
+        <w:rPr>
+          <w:noProof/>
+        </w:rPr>
+        <w:drawing>
+          <wp:inline distT="0" distB="0" distL="0" distR="0">
+            <wp:extent cx="4625340" cy="3469005"/>
+            <wp:effectExtent l="0" t="0" r="3810" b="0"/>
+            <wp:docPr id="7" name="Picture 7" descr="C:\Users\Sripras\JPaxos-1\results\sri\2014-03-22_10-00-00\PaxosRoundBoxPlots_leader_0ms.png"/>
+            <wp:cNvGraphicFramePr>
+              <a:graphicFrameLocks xmlns:a="http://schemas.openxmlformats.org/drawingml/2006/main" noChangeAspect="1"/>
+            </wp:cNvGraphicFramePr>
+            <a:graphic xmlns:a="http://schemas.openxmlformats.org/drawingml/2006/main">
+              <a:graphicData uri="http://schemas.openxmlformats.org/drawingml/2006/picture">
+                <pic:pic xmlns:pic="http://schemas.openxmlformats.org/drawingml/2006/picture">
+                  <pic:nvPicPr>
+                    <pic:cNvPr id="0" name="Picture 3" descr="C:\Users\Sripras\JPaxos-1\results\sri\2014-03-22_10-00-00\PaxosRoundBoxPlots_leader_0ms.png"/>
+                    <pic:cNvPicPr>
+                      <a:picLocks noChangeAspect="1" noChangeArrowheads="1"/>
+                    </pic:cNvPicPr>
+                  </pic:nvPicPr>
+                  <pic:blipFill>
+                    <a:blip r:embed="rId13">
+                      <a:extLst>
+                        <a:ext uri="{28A0092B-C50C-407E-A947-70E740481C1C}">
+                          <a14:useLocalDpi xmlns:a14="http://schemas.microsoft.com/office/drawing/2010/main" val="0"/>
+                        </a:ext>
+                      </a:extLst>
+                    </a:blip>
+                    <a:srcRect/>
+                    <a:stretch>
+                      <a:fillRect/>
+                    </a:stretch>
+                  </pic:blipFill>
+                  <pic:spPr bwMode="auto">
+                    <a:xfrm>
+                      <a:off x="0" y="0"/>
+                      <a:ext cx="4625340" cy="3469005"/>
+                    </a:xfrm>
+                    <a:prstGeom prst="rect">
+                      <a:avLst/>
+                    </a:prstGeom>
+                    <a:noFill/>
+                    <a:ln>
+                      <a:noFill/>
+                    </a:ln>
+                  </pic:spPr>
+                </pic:pic>
+              </a:graphicData>
+            </a:graphic>
+          </wp:inline>
+        </w:drawing>
+      </w:r>
+    </w:p>
+    <w:p>
+      <w:pPr>
+        <w:jc w:val="center"/>
+      </w:pPr>
+      <w:proofErr w:type="spellStart"/>
+      <w:r>
+        <w:t>Paxos</w:t>
+      </w:r>
+      <w:proofErr w:type="spellEnd"/>
+      <w:r>
+        <w:t xml:space="preserve"> leader latency</w:t>
+      </w:r>
+    </w:p>
+    <w:p>
+      <w:pPr>
+        <w:jc w:val="center"/>
+      </w:pPr>
+      <w:r>
+        <w:rPr>
+          <w:noProof/>
+        </w:rPr>
+        <w:lastRenderedPageBreak/>
+        <w:drawing>
+          <wp:inline distT="0" distB="0" distL="0" distR="0">
+            <wp:extent cx="4511040" cy="3383280"/>
+            <wp:effectExtent l="0" t="0" r="3810" b="7620"/>
+            <wp:docPr id="8" name="Picture 8" descr="C:\Users\Sripras\JPaxos-1\results\sri\2014-03-22_10-00-00\PaxosServiceTimeBoxPlots_leader_0ms.png"/>
+            <wp:cNvGraphicFramePr>
+              <a:graphicFrameLocks xmlns:a="http://schemas.openxmlformats.org/drawingml/2006/main" noChangeAspect="1"/>
+            </wp:cNvGraphicFramePr>
+            <a:graphic xmlns:a="http://schemas.openxmlformats.org/drawingml/2006/main">
+              <a:graphicData uri="http://schemas.openxmlformats.org/drawingml/2006/picture">
+                <pic:pic xmlns:pic="http://schemas.openxmlformats.org/drawingml/2006/picture">
+                  <pic:nvPicPr>
+                    <pic:cNvPr id="0" name="Picture 4" descr="C:\Users\Sripras\JPaxos-1\results\sri\2014-03-22_10-00-00\PaxosServiceTimeBoxPlots_leader_0ms.png"/>
+                    <pic:cNvPicPr>
+                      <a:picLocks noChangeAspect="1" noChangeArrowheads="1"/>
+                    </pic:cNvPicPr>
+                  </pic:nvPicPr>
+                  <pic:blipFill>
+                    <a:blip r:embed="rId14">
+                      <a:extLst>
+                        <a:ext uri="{28A0092B-C50C-407E-A947-70E740481C1C}">
+                          <a14:useLocalDpi xmlns:a14="http://schemas.microsoft.com/office/drawing/2010/main" val="0"/>
+                        </a:ext>
+                      </a:extLst>
+                    </a:blip>
+                    <a:srcRect/>
+                    <a:stretch>
+                      <a:fillRect/>
+                    </a:stretch>
+                  </pic:blipFill>
+                  <pic:spPr bwMode="auto">
+                    <a:xfrm>
+                      <a:off x="0" y="0"/>
+                      <a:ext cx="4513895" cy="3385421"/>
+                    </a:xfrm>
+                    <a:prstGeom prst="rect">
+                      <a:avLst/>
+                    </a:prstGeom>
+                    <a:noFill/>
+                    <a:ln>
+                      <a:noFill/>
+                    </a:ln>
+                  </pic:spPr>
+                </pic:pic>
+              </a:graphicData>
+            </a:graphic>
+          </wp:inline>
+        </w:drawing>
+      </w:r>
+    </w:p>
+    <w:p>
+      <w:pPr>
+        <w:jc w:val="center"/>
+      </w:pPr>
+      <w:r>
+        <w:t xml:space="preserve">Directory </w:t>
+      </w:r>
+      <w:r>
+        <w:t>service time</w:t>
+      </w:r>
+    </w:p>
+    <w:p>
+      <w:pPr>
+        <w:pStyle w:val="ListParagraph"/>
+        <w:numPr>
+          <w:ilvl w:val="0"/>
+          <w:numId w:val="6"/>
+        </w:numPr>
+      </w:pPr>
+      <w:r>
+        <w:t xml:space="preserve">Now we notice that we have a large deviation from the expected case (which would be that these graphs be very similar to the no </w:t>
+      </w:r>
+      <w:proofErr w:type="spellStart"/>
+      <w:r>
+        <w:t>dummynet</w:t>
+      </w:r>
+      <w:proofErr w:type="spellEnd"/>
+      <w:r>
+        <w:t xml:space="preserve"> graphs)</w:t>
+      </w:r>
+    </w:p>
+    <w:p>
+      <w:pPr>
+        <w:pStyle w:val="ListParagraph"/>
+        <w:numPr>
+          <w:ilvl w:val="0"/>
+          <w:numId w:val="6"/>
+        </w:numPr>
+      </w:pPr>
+      <w:r>
+        <w:t>Since there has been no change between the</w:t>
+      </w:r>
+      <w:r>
+        <w:t xml:space="preserve">se 2 experiments </w:t>
+      </w:r>
+      <w:r>
+        <w:t xml:space="preserve">apart from </w:t>
+      </w:r>
+      <w:proofErr w:type="spellStart"/>
+      <w:r>
+        <w:t>dummynet</w:t>
+      </w:r>
+      <w:proofErr w:type="spellEnd"/>
+      <w:r>
+        <w:t xml:space="preserve"> being introduced to model 0ms delay, all of the deviation can be attributed to </w:t>
+      </w:r>
+      <w:proofErr w:type="spellStart"/>
+      <w:r>
+        <w:t>dummynet</w:t>
+      </w:r>
+      <w:proofErr w:type="spellEnd"/>
+      <w:r>
+        <w:t xml:space="preserve"> overhead.</w:t>
+      </w:r>
+    </w:p>
+    <w:p>
+      <w:pPr>
+        <w:pStyle w:val="ListParagraph"/>
+        <w:numPr>
+          <w:ilvl w:val="0"/>
+          <w:numId w:val="6"/>
+        </w:numPr>
+      </w:pPr>
+      <w:r>
+        <w:t xml:space="preserve">Now as the </w:t>
+      </w:r>
+      <w:proofErr w:type="spellStart"/>
+      <w:r>
+        <w:t>Paxos</w:t>
+      </w:r>
+      <w:proofErr w:type="spellEnd"/>
+      <w:r>
+        <w:t xml:space="preserve"> leader latency times represent ~ 1 RTT of link delay, we can use the overhead in that graph to fit and verify our earlier proposed explanation to the mismatch between the round-wise sum of the Directory service times + </w:t>
+      </w:r>
+      <w:proofErr w:type="spellStart"/>
+      <w:r>
+        <w:t>Paxos</w:t>
+      </w:r>
+      <w:proofErr w:type="spellEnd"/>
+      <w:r>
+        <w:t xml:space="preserve"> leader latencies and the Client end to end latency</w:t>
+      </w:r>
+    </w:p>
+    <w:p>
+      <w:pPr>
+        <w:pStyle w:val="ListParagraph"/>
+        <w:numPr>
+          <w:ilvl w:val="1"/>
+          <w:numId w:val="6"/>
+        </w:numPr>
+      </w:pPr>
+      <w:r>
+        <w:t xml:space="preserve">The client end to end latency includes a round trip from the </w:t>
+      </w:r>
+      <w:proofErr w:type="spellStart"/>
+      <w:r>
+        <w:t>paxos</w:t>
+      </w:r>
+      <w:proofErr w:type="spellEnd"/>
+      <w:r>
+        <w:t xml:space="preserve"> client to the leader replica.</w:t>
+      </w:r>
+    </w:p>
+    <w:p>
+      <w:pPr>
+        <w:pStyle w:val="ListParagraph"/>
+        <w:numPr>
+          <w:ilvl w:val="1"/>
+          <w:numId w:val="6"/>
+        </w:numPr>
+      </w:pPr>
+      <w:r>
+        <w:t xml:space="preserve">The earlier explanation attributed the extra time to message queuing delays in the application, but with this new overhead we are seeing due to </w:t>
+      </w:r>
+      <w:proofErr w:type="spellStart"/>
+      <w:r>
+        <w:t>dummynet</w:t>
+      </w:r>
+      <w:proofErr w:type="spellEnd"/>
+      <w:r>
+        <w:t xml:space="preserve"> for the </w:t>
+      </w:r>
+      <w:proofErr w:type="spellStart"/>
+      <w:r>
+        <w:t>Paxos</w:t>
+      </w:r>
+      <w:proofErr w:type="spellEnd"/>
+      <w:r>
+        <w:t xml:space="preserve"> leader times (~1 RTT) would now make the round trip from the client to the leader replica significant and in fact the dominant factor.</w:t>
+      </w:r>
+    </w:p>
+    <w:p>
+      <w:pPr>
+        <w:pStyle w:val="ListParagraph"/>
+        <w:numPr>
+          <w:ilvl w:val="1"/>
+          <w:numId w:val="6"/>
+        </w:numPr>
+      </w:pPr>
+      <w:r>
+        <w:t xml:space="preserve">Accounting for this, our observations line up as expected – </w:t>
+      </w:r>
+      <w:proofErr w:type="spellStart"/>
+      <w:r>
+        <w:t>Paxos</w:t>
+      </w:r>
+      <w:proofErr w:type="spellEnd"/>
+      <w:r>
+        <w:t xml:space="preserve"> leader latencies + Directory service times + </w:t>
+      </w:r>
+      <w:proofErr w:type="spellStart"/>
+      <w:r>
+        <w:t>Paxos</w:t>
+      </w:r>
+      <w:proofErr w:type="spellEnd"/>
+      <w:r>
+        <w:t xml:space="preserve"> leader latencies representing client-leader roundtrip ~= Client end to end latencies.</w:t>
+      </w:r>
+      <w:r>
+        <w:br/>
+      </w:r>
+      <w:r>
+        <w:br/>
+      </w:r>
+    </w:p>
+    <w:p>
+      <w:pPr>
+        <w:pStyle w:val="ListParagraph"/>
+        <w:numPr>
+          <w:ilvl w:val="2"/>
+          <w:numId w:val="1"/>
+        </w:numPr>
+      </w:pPr>
+      <w:proofErr w:type="spellStart"/>
+      <w:r>
+        <w:lastRenderedPageBreak/>
+        <w:t>Dummynet</w:t>
+      </w:r>
+      <w:proofErr w:type="spellEnd"/>
+      <w:r>
+        <w:t xml:space="preserve"> with uniform 20ms </w:t>
+      </w:r>
+      <w:r>
+        <w:t xml:space="preserve">(RTT) </w:t>
+      </w:r>
+      <w:r>
+        <w:t>latency</w:t>
+      </w:r>
+    </w:p>
+    <w:p>
+      <w:pPr>
+        <w:pStyle w:val="ListParagraph"/>
+        <w:numPr>
+          <w:ilvl w:val="3"/>
+          <w:numId w:val="1"/>
+        </w:numPr>
+      </w:pPr>
+      <w:r>
+        <w:t>Now we simulate the 5 nodes being at equal link delays of 20ms from each other.</w:t>
+      </w:r>
+    </w:p>
+    <w:p>
+      <w:pPr>
+        <w:pStyle w:val="ListParagraph"/>
+        <w:numPr>
+          <w:ilvl w:val="3"/>
+          <w:numId w:val="1"/>
+        </w:numPr>
+      </w:pPr>
+      <w:r>
+        <w:t>i.e. x = y =20ms</w:t>
+      </w:r>
+    </w:p>
+    <w:p>
+      <w:pPr>
+        <w:pStyle w:val="ListParagraph"/>
+        <w:numPr>
+          <w:ilvl w:val="3"/>
+          <w:numId w:val="1"/>
+        </w:numPr>
+      </w:pPr>
+      <w:r>
+        <w:t>Expectations:</w:t>
+      </w:r>
+    </w:p>
+    <w:p>
+      <w:pPr>
+        <w:pStyle w:val="ListParagraph"/>
+        <w:numPr>
+          <w:ilvl w:val="4"/>
+          <w:numId w:val="1"/>
+        </w:numPr>
+      </w:pPr>
+      <w:r>
+        <w:t xml:space="preserve">The convergence time of a single </w:t>
+      </w:r>
+      <w:proofErr w:type="spellStart"/>
+      <w:r>
+        <w:t>Paxos</w:t>
+      </w:r>
+      <w:proofErr w:type="spellEnd"/>
+      <w:r>
+        <w:t xml:space="preserve"> round measured at the leader would now be composed of 3 factors:</w:t>
+      </w:r>
+    </w:p>
+    <w:p>
+      <w:pPr>
+        <w:pStyle w:val="ListParagraph"/>
+        <w:numPr>
+          <w:ilvl w:val="5"/>
+          <w:numId w:val="1"/>
+        </w:numPr>
+      </w:pPr>
+      <w:r>
+        <w:t>Code execution time and threading overhead.</w:t>
+      </w:r>
+    </w:p>
+    <w:p>
+      <w:pPr>
+        <w:pStyle w:val="ListParagraph"/>
+        <w:numPr>
+          <w:ilvl w:val="5"/>
+          <w:numId w:val="1"/>
+        </w:numPr>
+      </w:pPr>
+      <w:r>
+        <w:t>Queuing latencies between the multiple asynchronous parts of the application</w:t>
+      </w:r>
+    </w:p>
+    <w:p>
+      <w:pPr>
+        <w:pStyle w:val="ListParagraph"/>
+        <w:numPr>
+          <w:ilvl w:val="5"/>
+          <w:numId w:val="1"/>
+        </w:numPr>
+      </w:pPr>
+      <w:r>
+        <w:t xml:space="preserve">Since all replicas are 20ms </w:t>
+      </w:r>
+      <w:r>
+        <w:t xml:space="preserve">(RTT) away from the leader, ~1 RTT convergence time for the </w:t>
+      </w:r>
+      <w:proofErr w:type="spellStart"/>
+      <w:r>
+        <w:t>Paxos</w:t>
+      </w:r>
+      <w:proofErr w:type="spellEnd"/>
+      <w:r>
+        <w:t xml:space="preserve"> round would also now be expected to kick in.</w:t>
+      </w:r>
+    </w:p>
+    <w:p>
+      <w:pPr>
+        <w:pStyle w:val="ListParagraph"/>
+        <w:numPr>
+          <w:ilvl w:val="4"/>
+          <w:numId w:val="1"/>
+        </w:numPr>
+      </w:pPr>
+      <w:r>
+        <w:t xml:space="preserve">Since in our baseline pure </w:t>
+      </w:r>
+      <w:proofErr w:type="spellStart"/>
+      <w:r>
+        <w:t>Infiniband</w:t>
+      </w:r>
+      <w:proofErr w:type="spellEnd"/>
+      <w:r>
+        <w:t xml:space="preserve"> only experiment we saw </w:t>
+      </w:r>
+      <w:proofErr w:type="spellStart"/>
+      <w:r>
+        <w:t>Paxos</w:t>
+      </w:r>
+      <w:proofErr w:type="spellEnd"/>
+      <w:r>
+        <w:t xml:space="preserve"> leader times of ~3-5ms which account for </w:t>
+      </w:r>
+      <w:proofErr w:type="spellStart"/>
+      <w:r>
+        <w:t>i</w:t>
+      </w:r>
+      <w:proofErr w:type="spellEnd"/>
+      <w:r>
+        <w:t xml:space="preserve">. and </w:t>
+      </w:r>
+      <w:proofErr w:type="gramStart"/>
+      <w:r>
+        <w:t>ii.,</w:t>
+      </w:r>
+      <w:proofErr w:type="gramEnd"/>
+      <w:r>
+        <w:t xml:space="preserve"> overall we would expect to see a 20 + 3-5ms delay.</w:t>
+      </w:r>
+    </w:p>
+    <w:p>
+      <w:pPr>
+        <w:pStyle w:val="ListParagraph"/>
+        <w:numPr>
+          <w:ilvl w:val="4"/>
+          <w:numId w:val="1"/>
+        </w:numPr>
+      </w:pPr>
+      <w:r>
+        <w:t xml:space="preserve">But we also note that in our 0ms </w:t>
+      </w:r>
+      <w:proofErr w:type="spellStart"/>
+      <w:r>
+        <w:t>dummynet</w:t>
+      </w:r>
+      <w:proofErr w:type="spellEnd"/>
+      <w:r>
+        <w:t xml:space="preserve"> experiment that we saw a ~20ms overhead in our </w:t>
+      </w:r>
+      <w:proofErr w:type="spellStart"/>
+      <w:r>
+        <w:t>Paxos</w:t>
+      </w:r>
+      <w:proofErr w:type="spellEnd"/>
+      <w:r>
+        <w:t xml:space="preserve"> leader latencies.</w:t>
+      </w:r>
+    </w:p>
+    <w:p>
+      <w:pPr>
+        <w:pStyle w:val="ListParagraph"/>
+        <w:numPr>
+          <w:ilvl w:val="4"/>
+          <w:numId w:val="1"/>
+        </w:numPr>
+      </w:pPr>
+      <w:r>
+        <w:t xml:space="preserve">So while we would ideally expect to see a 25ms </w:t>
+      </w:r>
+      <w:proofErr w:type="spellStart"/>
+      <w:r>
+        <w:t>Paxos</w:t>
+      </w:r>
+      <w:proofErr w:type="spellEnd"/>
+      <w:r>
+        <w:t xml:space="preserve"> leader latency graph, it would be offset by the overhead, moving up our expectations to around 45ms.</w:t>
+      </w:r>
+    </w:p>
+    <w:p>
+      <w:pPr>
+        <w:pStyle w:val="ListParagraph"/>
+        <w:numPr>
+          <w:ilvl w:val="4"/>
+          <w:numId w:val="1"/>
+        </w:numPr>
+      </w:pPr>
+      <w:r>
+        <w:t>The client end to end latencies can be split into dominant factors:</w:t>
+      </w:r>
+    </w:p>
+    <w:p>
+      <w:pPr>
+        <w:pStyle w:val="ListParagraph"/>
+        <w:numPr>
+          <w:ilvl w:val="5"/>
+          <w:numId w:val="1"/>
+        </w:numPr>
+      </w:pPr>
+      <w:r>
+        <w:t>The clie</w:t>
+      </w:r>
+      <w:r>
+        <w:t>nt-leader RTT for communication – ~20ms</w:t>
+      </w:r>
+    </w:p>
+    <w:p>
+      <w:pPr>
+        <w:pStyle w:val="ListParagraph"/>
+        <w:numPr>
+          <w:ilvl w:val="5"/>
+          <w:numId w:val="1"/>
+        </w:numPr>
+      </w:pPr>
+      <w:r>
+        <w:t xml:space="preserve">The service time </w:t>
+      </w:r>
+      <w:r>
+        <w:t xml:space="preserve">for the request – DB + </w:t>
+      </w:r>
+      <w:r>
+        <w:t>code execution time</w:t>
+      </w:r>
+    </w:p>
+    <w:p>
+      <w:pPr>
+        <w:pStyle w:val="ListParagraph"/>
+        <w:numPr>
+          <w:ilvl w:val="5"/>
+          <w:numId w:val="1"/>
+        </w:numPr>
+      </w:pPr>
+      <w:r>
+        <w:t xml:space="preserve">The </w:t>
+      </w:r>
+      <w:proofErr w:type="spellStart"/>
+      <w:r>
+        <w:t>Paxos</w:t>
+      </w:r>
+      <w:proofErr w:type="spellEnd"/>
+      <w:r>
+        <w:t xml:space="preserve"> time itself - ~20ms (1 RTT)</w:t>
+      </w:r>
+    </w:p>
+    <w:p>
+      <w:pPr>
+        <w:pStyle w:val="ListParagraph"/>
+        <w:numPr>
+          <w:ilvl w:val="4"/>
+          <w:numId w:val="1"/>
+        </w:numPr>
+      </w:pPr>
+      <w:r>
+        <w:t xml:space="preserve">Hence we expect a </w:t>
+      </w:r>
+      <w:r>
+        <w:t xml:space="preserve">20 + 20 + 3-5ms (baseline </w:t>
+      </w:r>
+      <w:proofErr w:type="spellStart"/>
+      <w:r>
+        <w:t>Paxos</w:t>
+      </w:r>
+      <w:proofErr w:type="spellEnd"/>
+      <w:r>
+        <w:t xml:space="preserve">) + 20ms </w:t>
+      </w:r>
+      <w:proofErr w:type="spellStart"/>
+      <w:r>
+        <w:t>dummynet</w:t>
+      </w:r>
+      <w:proofErr w:type="spellEnd"/>
+      <w:r>
+        <w:t xml:space="preserve"> overhead + DB + code execution time.</w:t>
+      </w:r>
+      <w:r>
+        <w:br/>
+      </w:r>
+    </w:p>
+    <w:p>
+      <w:pPr>
+        <w:pStyle w:val="ListParagraph"/>
+        <w:numPr>
+          <w:ilvl w:val="3"/>
+          <w:numId w:val="1"/>
+        </w:numPr>
+      </w:pPr>
+      <w:r>
+        <w:t>Results:</w:t>
+      </w:r>
+    </w:p>
+    <w:p>
+      <w:pPr>
+        <w:jc w:val="center"/>
+      </w:pPr>
+      <w:r>
+        <w:rPr>
+          <w:noProof/>
+        </w:rPr>
+        <w:lastRenderedPageBreak/>
+        <w:drawing>
+          <wp:inline distT="0" distB="0" distL="0" distR="0" wp14:anchorId="29D76972" wp14:editId="47F4F7DB">
+            <wp:extent cx="4572000" cy="3429000"/>
+            <wp:effectExtent l="0" t="0" r="0" b="0"/>
+            <wp:docPr id="9" name="Picture 9" descr="C:\Users\Sripras\JPaxos-1\results\sri\2014-03-30_08-00-00\PaxosRoundBoxPlots_client_20ms.png"/>
+            <wp:cNvGraphicFramePr>
+              <a:graphicFrameLocks xmlns:a="http://schemas.openxmlformats.org/drawingml/2006/main" noChangeAspect="1"/>
+            </wp:cNvGraphicFramePr>
+            <a:graphic xmlns:a="http://schemas.openxmlformats.org/drawingml/2006/main">
+              <a:graphicData uri="http://schemas.openxmlformats.org/drawingml/2006/picture">
+                <pic:pic xmlns:pic="http://schemas.openxmlformats.org/drawingml/2006/picture">
+                  <pic:nvPicPr>
+                    <pic:cNvPr id="0" name="Picture 5" descr="C:\Users\Sripras\JPaxos-1\results\sri\2014-03-30_08-00-00\PaxosRoundBoxPlots_client_20ms.png"/>
+                    <pic:cNvPicPr>
+                      <a:picLocks noChangeAspect="1" noChangeArrowheads="1"/>
+                    </pic:cNvPicPr>
+                  </pic:nvPicPr>
+                  <pic:blipFill>
+                    <a:blip r:embed="rId15">
+                      <a:extLst>
+                        <a:ext uri="{28A0092B-C50C-407E-A947-70E740481C1C}">
+                          <a14:useLocalDpi xmlns:a14="http://schemas.microsoft.com/office/drawing/2010/main" val="0"/>
+                        </a:ext>
+                      </a:extLst>
+                    </a:blip>
+                    <a:srcRect/>
+                    <a:stretch>
+                      <a:fillRect/>
+                    </a:stretch>
+                  </pic:blipFill>
+                  <pic:spPr bwMode="auto">
+                    <a:xfrm>
+                      <a:off x="0" y="0"/>
+                      <a:ext cx="4572000" cy="3429000"/>
+                    </a:xfrm>
+                    <a:prstGeom prst="rect">
+                      <a:avLst/>
+                    </a:prstGeom>
+                    <a:noFill/>
+                    <a:ln>
+                      <a:noFill/>
+                    </a:ln>
+                  </pic:spPr>
+                </pic:pic>
+              </a:graphicData>
+            </a:graphic>
+          </wp:inline>
+        </w:drawing>
+      </w:r>
+    </w:p>
+    <w:p>
+      <w:pPr>
+        <w:jc w:val="center"/>
+      </w:pPr>
+      <w:r>
+        <w:t>Client end to end latency</w:t>
+      </w:r>
+    </w:p>
+    <w:p>
+      <w:pPr>
+        <w:jc w:val="center"/>
+      </w:pPr>
+      <w:r>
+        <w:rPr>
+          <w:noProof/>
+        </w:rPr>
+        <w:drawing>
+          <wp:inline distT="0" distB="0" distL="0" distR="0">
+            <wp:extent cx="4460240" cy="3345180"/>
+            <wp:effectExtent l="0" t="0" r="0" b="7620"/>
+            <wp:docPr id="10" name="Picture 10" descr="C:\Users\Sripras\JPaxos-1\results\sri\2014-03-30_08-00-00\PaxosRoundBoxPlots_leader_20ms.png"/>
+            <wp:cNvGraphicFramePr>
+              <a:graphicFrameLocks xmlns:a="http://schemas.openxmlformats.org/drawingml/2006/main" noChangeAspect="1"/>
+            </wp:cNvGraphicFramePr>
+            <a:graphic xmlns:a="http://schemas.openxmlformats.org/drawingml/2006/main">
+              <a:graphicData uri="http://schemas.openxmlformats.org/drawingml/2006/picture">
+                <pic:pic xmlns:pic="http://schemas.openxmlformats.org/drawingml/2006/picture">
+                  <pic:nvPicPr>
+                    <pic:cNvPr id="0" name="Picture 6" descr="C:\Users\Sripras\JPaxos-1\results\sri\2014-03-30_08-00-00\PaxosRoundBoxPlots_leader_20ms.png"/>
+                    <pic:cNvPicPr>
+                      <a:picLocks noChangeAspect="1" noChangeArrowheads="1"/>
+                    </pic:cNvPicPr>
+                  </pic:nvPicPr>
+                  <pic:blipFill>
+                    <a:blip r:embed="rId16">
+                      <a:extLst>
+                        <a:ext uri="{28A0092B-C50C-407E-A947-70E740481C1C}">
+                          <a14:useLocalDpi xmlns:a14="http://schemas.microsoft.com/office/drawing/2010/main" val="0"/>
+                        </a:ext>
+                      </a:extLst>
+                    </a:blip>
+                    <a:srcRect/>
+                    <a:stretch>
+                      <a:fillRect/>
+                    </a:stretch>
+                  </pic:blipFill>
+                  <pic:spPr bwMode="auto">
+                    <a:xfrm>
+                      <a:off x="0" y="0"/>
+                      <a:ext cx="4460240" cy="3345180"/>
+                    </a:xfrm>
+                    <a:prstGeom prst="rect">
+                      <a:avLst/>
+                    </a:prstGeom>
+                    <a:noFill/>
+                    <a:ln>
+                      <a:noFill/>
+                    </a:ln>
+                  </pic:spPr>
+                </pic:pic>
+              </a:graphicData>
+            </a:graphic>
+          </wp:inline>
+        </w:drawing>
+      </w:r>
+    </w:p>
+    <w:p>
+      <w:pPr>
+        <w:jc w:val="center"/>
+      </w:pPr>
+      <w:proofErr w:type="spellStart"/>
+      <w:r>
+        <w:t>Paxos</w:t>
+      </w:r>
+      <w:proofErr w:type="spellEnd"/>
+      <w:r>
+        <w:t xml:space="preserve"> leader latency</w:t>
+      </w:r>
+    </w:p>
+    <w:p>
+      <w:pPr>
+        <w:pStyle w:val="ListParagraph"/>
+        <w:ind w:left="3240"/>
+      </w:pPr>
+    </w:p>
+    <w:p>
+      <w:pPr>
+        <w:jc w:val="center"/>
+      </w:pPr>
+      <w:r>
+        <w:rPr>
+          <w:noProof/>
+        </w:rPr>
+        <w:lastRenderedPageBreak/>
+        <w:drawing>
+          <wp:inline distT="0" distB="0" distL="0" distR="0" wp14:anchorId="6FB62D9B" wp14:editId="3B007D2F">
+            <wp:extent cx="4213860" cy="3160395"/>
+            <wp:effectExtent l="0" t="0" r="0" b="1905"/>
+            <wp:docPr id="11" name="Picture 11" descr="C:\Users\Sripras\JPaxos-1\results\sri\2014-03-30_08-00-00\PaxosServiceTimeBoxPlots_leader_20ms.png"/>
+            <wp:cNvGraphicFramePr>
+              <a:graphicFrameLocks xmlns:a="http://schemas.openxmlformats.org/drawingml/2006/main" noChangeAspect="1"/>
+            </wp:cNvGraphicFramePr>
+            <a:graphic xmlns:a="http://schemas.openxmlformats.org/drawingml/2006/main">
+              <a:graphicData uri="http://schemas.openxmlformats.org/drawingml/2006/picture">
+                <pic:pic xmlns:pic="http://schemas.openxmlformats.org/drawingml/2006/picture">
+                  <pic:nvPicPr>
+                    <pic:cNvPr id="0" name="Picture 7" descr="C:\Users\Sripras\JPaxos-1\results\sri\2014-03-30_08-00-00\PaxosServiceTimeBoxPlots_leader_20ms.png"/>
+                    <pic:cNvPicPr>
+                      <a:picLocks noChangeAspect="1" noChangeArrowheads="1"/>
+                    </pic:cNvPicPr>
+                  </pic:nvPicPr>
+                  <pic:blipFill>
+                    <a:blip r:embed="rId17">
+                      <a:extLst>
+                        <a:ext uri="{28A0092B-C50C-407E-A947-70E740481C1C}">
+                          <a14:useLocalDpi xmlns:a14="http://schemas.microsoft.com/office/drawing/2010/main" val="0"/>
+                        </a:ext>
+                      </a:extLst>
+                    </a:blip>
+                    <a:srcRect/>
+                    <a:stretch>
+                      <a:fillRect/>
+                    </a:stretch>
+                  </pic:blipFill>
+                  <pic:spPr bwMode="auto">
+                    <a:xfrm>
+                      <a:off x="0" y="0"/>
+                      <a:ext cx="4213860" cy="3160395"/>
+                    </a:xfrm>
+                    <a:prstGeom prst="rect">
+                      <a:avLst/>
+                    </a:prstGeom>
+                    <a:noFill/>
+                    <a:ln>
+                      <a:noFill/>
+                    </a:ln>
+                  </pic:spPr>
+                </pic:pic>
+              </a:graphicData>
+            </a:graphic>
+          </wp:inline>
+        </w:drawing>
+      </w:r>
+    </w:p>
+    <w:p>
+      <w:pPr>
+        <w:jc w:val="center"/>
+      </w:pPr>
+      <w:r>
+        <w:t>Directory service time</w:t>
+      </w:r>
+    </w:p>
+    <w:p>
+      <w:pPr>
+        <w:pStyle w:val="ListParagraph"/>
+        <w:numPr>
+          <w:ilvl w:val="0"/>
+          <w:numId w:val="7"/>
+        </w:numPr>
+      </w:pPr>
+      <w:r>
+        <w:t>We notice that most of our expectations were right</w:t>
+      </w:r>
+      <w:r>
+        <w:t>.</w:t>
+      </w:r>
+    </w:p>
+    <w:p>
+      <w:pPr>
+        <w:pStyle w:val="ListParagraph"/>
+        <w:ind w:left="1440"/>
+      </w:pPr>
       <w:bookmarkStart w:id="0" w:name="_GoBack"/>
       <w:bookmarkEnd w:id="0"/>
-    </w:p>
-    <w:p>
-      <w:pPr>
-        <w:pStyle w:val="ListParagraph"/>
-        <w:ind w:left="3600"/>
-      </w:pPr>
-      <w:r>
-        <w:br/>
-      </w:r>
-    </w:p>
-    <w:p>
-      <w:pPr>
-        <w:pStyle w:val="ListParagraph"/>
-        <w:ind w:left="2160"/>
-      </w:pPr>
-    </w:p>
-    <w:p>
-      <w:pPr>
-        <w:pStyle w:val="ListParagraph"/>
-        <w:ind w:left="2160"/>
-      </w:pPr>
-    </w:p>
-    <w:p>
-      <w:pPr>
-        <w:pStyle w:val="ListParagraph"/>
-        <w:ind w:left="1440"/>
-      </w:pPr>
     </w:p>
     <w:p>
       <w:pPr>
@@ -1645,6 +2841,119 @@
 <file path=word/numbering.xml><?xml version="1.0" encoding="utf-8"?>
 <w:numbering xmlns:wpc="http://schemas.microsoft.com/office/word/2010/wordprocessingCanvas" xmlns:mc="http://schemas.openxmlformats.org/markup-compatibility/2006" xmlns:o="urn:schemas-microsoft-com:office:office" xmlns:r="http://schemas.openxmlformats.org/officeDocument/2006/relationships" xmlns:m="http://schemas.openxmlformats.org/officeDocument/2006/math" xmlns:v="urn:schemas-microsoft-com:vml" xmlns:wp14="http://schemas.microsoft.com/office/word/2010/wordprocessingDrawing" xmlns:wp="http://schemas.openxmlformats.org/drawingml/2006/wordprocessingDrawing" xmlns:w10="urn:schemas-microsoft-com:office:word" xmlns:w="http://schemas.openxmlformats.org/wordprocessingml/2006/main" xmlns:w14="http://schemas.microsoft.com/office/word/2010/wordml" xmlns:wpg="http://schemas.microsoft.com/office/word/2010/wordprocessingGroup" xmlns:wpi="http://schemas.microsoft.com/office/word/2010/wordprocessingInk" xmlns:wne="http://schemas.microsoft.com/office/word/2006/wordml" xmlns:wps="http://schemas.microsoft.com/office/word/2010/wordprocessingShape" mc:Ignorable="w14 wp14">
   <w:abstractNum w:abstractNumId="0">
+    <w:nsid w:val="1ACC28EF"/>
+    <w:multiLevelType w:val="hybridMultilevel"/>
+    <w:tmpl w:val="08C263AC"/>
+    <w:lvl w:ilvl="0" w:tplc="04090003">
+      <w:start w:val="1"/>
+      <w:numFmt w:val="bullet"/>
+      <w:lvlText w:val="o"/>
+      <w:lvlJc w:val="left"/>
+      <w:pPr>
+        <w:ind w:left="2520" w:hanging="360"/>
+      </w:pPr>
+      <w:rPr>
+        <w:rFonts w:ascii="Courier New" w:hAnsi="Courier New" w:cs="Courier New" w:hint="default"/>
+      </w:rPr>
+    </w:lvl>
+    <w:lvl w:ilvl="1" w:tplc="0409001B">
+      <w:start w:val="1"/>
+      <w:numFmt w:val="lowerRoman"/>
+      <w:lvlText w:val="%2."/>
+      <w:lvlJc w:val="right"/>
+      <w:pPr>
+        <w:ind w:left="3240" w:hanging="360"/>
+      </w:pPr>
+      <w:rPr>
+        <w:rFonts w:hint="default"/>
+      </w:rPr>
+    </w:lvl>
+    <w:lvl w:ilvl="2" w:tplc="04090005" w:tentative="1">
+      <w:start w:val="1"/>
+      <w:numFmt w:val="bullet"/>
+      <w:lvlText w:val=""/>
+      <w:lvlJc w:val="left"/>
+      <w:pPr>
+        <w:ind w:left="3960" w:hanging="360"/>
+      </w:pPr>
+      <w:rPr>
+        <w:rFonts w:ascii="Wingdings" w:hAnsi="Wingdings" w:hint="default"/>
+      </w:rPr>
+    </w:lvl>
+    <w:lvl w:ilvl="3" w:tplc="04090001" w:tentative="1">
+      <w:start w:val="1"/>
+      <w:numFmt w:val="bullet"/>
+      <w:lvlText w:val=""/>
+      <w:lvlJc w:val="left"/>
+      <w:pPr>
+        <w:ind w:left="4680" w:hanging="360"/>
+      </w:pPr>
+      <w:rPr>
+        <w:rFonts w:ascii="Symbol" w:hAnsi="Symbol" w:hint="default"/>
+      </w:rPr>
+    </w:lvl>
+    <w:lvl w:ilvl="4" w:tplc="04090003" w:tentative="1">
+      <w:start w:val="1"/>
+      <w:numFmt w:val="bullet"/>
+      <w:lvlText w:val="o"/>
+      <w:lvlJc w:val="left"/>
+      <w:pPr>
+        <w:ind w:left="5400" w:hanging="360"/>
+      </w:pPr>
+      <w:rPr>
+        <w:rFonts w:ascii="Courier New" w:hAnsi="Courier New" w:cs="Courier New" w:hint="default"/>
+      </w:rPr>
+    </w:lvl>
+    <w:lvl w:ilvl="5" w:tplc="04090005" w:tentative="1">
+      <w:start w:val="1"/>
+      <w:numFmt w:val="bullet"/>
+      <w:lvlText w:val=""/>
+      <w:lvlJc w:val="left"/>
+      <w:pPr>
+        <w:ind w:left="6120" w:hanging="360"/>
+      </w:pPr>
+      <w:rPr>
+        <w:rFonts w:ascii="Wingdings" w:hAnsi="Wingdings" w:hint="default"/>
+      </w:rPr>
+    </w:lvl>
+    <w:lvl w:ilvl="6" w:tplc="04090001" w:tentative="1">
+      <w:start w:val="1"/>
+      <w:numFmt w:val="bullet"/>
+      <w:lvlText w:val=""/>
+      <w:lvlJc w:val="left"/>
+      <w:pPr>
+        <w:ind w:left="6840" w:hanging="360"/>
+      </w:pPr>
+      <w:rPr>
+        <w:rFonts w:ascii="Symbol" w:hAnsi="Symbol" w:hint="default"/>
+      </w:rPr>
+    </w:lvl>
+    <w:lvl w:ilvl="7" w:tplc="04090003" w:tentative="1">
+      <w:start w:val="1"/>
+      <w:numFmt w:val="bullet"/>
+      <w:lvlText w:val="o"/>
+      <w:lvlJc w:val="left"/>
+      <w:pPr>
+        <w:ind w:left="7560" w:hanging="360"/>
+      </w:pPr>
+      <w:rPr>
+        <w:rFonts w:ascii="Courier New" w:hAnsi="Courier New" w:cs="Courier New" w:hint="default"/>
+      </w:rPr>
+    </w:lvl>
+    <w:lvl w:ilvl="8" w:tplc="04090005" w:tentative="1">
+      <w:start w:val="1"/>
+      <w:numFmt w:val="bullet"/>
+      <w:lvlText w:val=""/>
+      <w:lvlJc w:val="left"/>
+      <w:pPr>
+        <w:ind w:left="8280" w:hanging="360"/>
+      </w:pPr>
+      <w:rPr>
+        <w:rFonts w:ascii="Wingdings" w:hAnsi="Wingdings" w:hint="default"/>
+      </w:rPr>
+    </w:lvl>
+  </w:abstractNum>
+  <w:abstractNum w:abstractNumId="1">
     <w:nsid w:val="2AFA63F1"/>
     <w:multiLevelType w:val="hybridMultilevel"/>
     <w:tmpl w:val="893A18CC"/>
@@ -1757,7 +3066,120 @@
       </w:rPr>
     </w:lvl>
   </w:abstractNum>
-  <w:abstractNum w:abstractNumId="1">
+  <w:abstractNum w:abstractNumId="2">
+    <w:nsid w:val="3D523B3B"/>
+    <w:multiLevelType w:val="hybridMultilevel"/>
+    <w:tmpl w:val="D0FCFB6E"/>
+    <w:lvl w:ilvl="0" w:tplc="04090003">
+      <w:start w:val="1"/>
+      <w:numFmt w:val="bullet"/>
+      <w:lvlText w:val="o"/>
+      <w:lvlJc w:val="left"/>
+      <w:pPr>
+        <w:ind w:left="2520" w:hanging="360"/>
+      </w:pPr>
+      <w:rPr>
+        <w:rFonts w:ascii="Courier New" w:hAnsi="Courier New" w:cs="Courier New" w:hint="default"/>
+      </w:rPr>
+    </w:lvl>
+    <w:lvl w:ilvl="1" w:tplc="0409001B">
+      <w:start w:val="1"/>
+      <w:numFmt w:val="lowerRoman"/>
+      <w:lvlText w:val="%2."/>
+      <w:lvlJc w:val="right"/>
+      <w:pPr>
+        <w:ind w:left="3240" w:hanging="360"/>
+      </w:pPr>
+      <w:rPr>
+        <w:rFonts w:hint="default"/>
+      </w:rPr>
+    </w:lvl>
+    <w:lvl w:ilvl="2" w:tplc="04090005" w:tentative="1">
+      <w:start w:val="1"/>
+      <w:numFmt w:val="bullet"/>
+      <w:lvlText w:val=""/>
+      <w:lvlJc w:val="left"/>
+      <w:pPr>
+        <w:ind w:left="3960" w:hanging="360"/>
+      </w:pPr>
+      <w:rPr>
+        <w:rFonts w:ascii="Wingdings" w:hAnsi="Wingdings" w:hint="default"/>
+      </w:rPr>
+    </w:lvl>
+    <w:lvl w:ilvl="3" w:tplc="04090001" w:tentative="1">
+      <w:start w:val="1"/>
+      <w:numFmt w:val="bullet"/>
+      <w:lvlText w:val=""/>
+      <w:lvlJc w:val="left"/>
+      <w:pPr>
+        <w:ind w:left="4680" w:hanging="360"/>
+      </w:pPr>
+      <w:rPr>
+        <w:rFonts w:ascii="Symbol" w:hAnsi="Symbol" w:hint="default"/>
+      </w:rPr>
+    </w:lvl>
+    <w:lvl w:ilvl="4" w:tplc="04090003" w:tentative="1">
+      <w:start w:val="1"/>
+      <w:numFmt w:val="bullet"/>
+      <w:lvlText w:val="o"/>
+      <w:lvlJc w:val="left"/>
+      <w:pPr>
+        <w:ind w:left="5400" w:hanging="360"/>
+      </w:pPr>
+      <w:rPr>
+        <w:rFonts w:ascii="Courier New" w:hAnsi="Courier New" w:cs="Courier New" w:hint="default"/>
+      </w:rPr>
+    </w:lvl>
+    <w:lvl w:ilvl="5" w:tplc="04090005" w:tentative="1">
+      <w:start w:val="1"/>
+      <w:numFmt w:val="bullet"/>
+      <w:lvlText w:val=""/>
+      <w:lvlJc w:val="left"/>
+      <w:pPr>
+        <w:ind w:left="6120" w:hanging="360"/>
+      </w:pPr>
+      <w:rPr>
+        <w:rFonts w:ascii="Wingdings" w:hAnsi="Wingdings" w:hint="default"/>
+      </w:rPr>
+    </w:lvl>
+    <w:lvl w:ilvl="6" w:tplc="04090001" w:tentative="1">
+      <w:start w:val="1"/>
+      <w:numFmt w:val="bullet"/>
+      <w:lvlText w:val=""/>
+      <w:lvlJc w:val="left"/>
+      <w:pPr>
+        <w:ind w:left="6840" w:hanging="360"/>
+      </w:pPr>
+      <w:rPr>
+        <w:rFonts w:ascii="Symbol" w:hAnsi="Symbol" w:hint="default"/>
+      </w:rPr>
+    </w:lvl>
+    <w:lvl w:ilvl="7" w:tplc="04090003" w:tentative="1">
+      <w:start w:val="1"/>
+      <w:numFmt w:val="bullet"/>
+      <w:lvlText w:val="o"/>
+      <w:lvlJc w:val="left"/>
+      <w:pPr>
+        <w:ind w:left="7560" w:hanging="360"/>
+      </w:pPr>
+      <w:rPr>
+        <w:rFonts w:ascii="Courier New" w:hAnsi="Courier New" w:cs="Courier New" w:hint="default"/>
+      </w:rPr>
+    </w:lvl>
+    <w:lvl w:ilvl="8" w:tplc="04090005" w:tentative="1">
+      <w:start w:val="1"/>
+      <w:numFmt w:val="bullet"/>
+      <w:lvlText w:val=""/>
+      <w:lvlJc w:val="left"/>
+      <w:pPr>
+        <w:ind w:left="8280" w:hanging="360"/>
+      </w:pPr>
+      <w:rPr>
+        <w:rFonts w:ascii="Wingdings" w:hAnsi="Wingdings" w:hint="default"/>
+      </w:rPr>
+    </w:lvl>
+  </w:abstractNum>
+  <w:abstractNum w:abstractNumId="3">
     <w:nsid w:val="47944831"/>
     <w:multiLevelType w:val="hybridMultilevel"/>
     <w:tmpl w:val="76262314"/>
@@ -1852,7 +3274,233 @@
       </w:pPr>
     </w:lvl>
   </w:abstractNum>
-  <w:abstractNum w:abstractNumId="2">
+  <w:abstractNum w:abstractNumId="4">
+    <w:nsid w:val="5C242AAA"/>
+    <w:multiLevelType w:val="hybridMultilevel"/>
+    <w:tmpl w:val="E8824284"/>
+    <w:lvl w:ilvl="0" w:tplc="04090003">
+      <w:start w:val="1"/>
+      <w:numFmt w:val="bullet"/>
+      <w:lvlText w:val="o"/>
+      <w:lvlJc w:val="left"/>
+      <w:pPr>
+        <w:ind w:left="1800" w:hanging="360"/>
+      </w:pPr>
+      <w:rPr>
+        <w:rFonts w:ascii="Courier New" w:hAnsi="Courier New" w:cs="Courier New" w:hint="default"/>
+      </w:rPr>
+    </w:lvl>
+    <w:lvl w:ilvl="1" w:tplc="04090003" w:tentative="1">
+      <w:start w:val="1"/>
+      <w:numFmt w:val="bullet"/>
+      <w:lvlText w:val="o"/>
+      <w:lvlJc w:val="left"/>
+      <w:pPr>
+        <w:ind w:left="2520" w:hanging="360"/>
+      </w:pPr>
+      <w:rPr>
+        <w:rFonts w:ascii="Courier New" w:hAnsi="Courier New" w:cs="Courier New" w:hint="default"/>
+      </w:rPr>
+    </w:lvl>
+    <w:lvl w:ilvl="2" w:tplc="04090005" w:tentative="1">
+      <w:start w:val="1"/>
+      <w:numFmt w:val="bullet"/>
+      <w:lvlText w:val=""/>
+      <w:lvlJc w:val="left"/>
+      <w:pPr>
+        <w:ind w:left="3240" w:hanging="360"/>
+      </w:pPr>
+      <w:rPr>
+        <w:rFonts w:ascii="Wingdings" w:hAnsi="Wingdings" w:hint="default"/>
+      </w:rPr>
+    </w:lvl>
+    <w:lvl w:ilvl="3" w:tplc="04090001" w:tentative="1">
+      <w:start w:val="1"/>
+      <w:numFmt w:val="bullet"/>
+      <w:lvlText w:val=""/>
+      <w:lvlJc w:val="left"/>
+      <w:pPr>
+        <w:ind w:left="3960" w:hanging="360"/>
+      </w:pPr>
+      <w:rPr>
+        <w:rFonts w:ascii="Symbol" w:hAnsi="Symbol" w:hint="default"/>
+      </w:rPr>
+    </w:lvl>
+    <w:lvl w:ilvl="4" w:tplc="04090003" w:tentative="1">
+      <w:start w:val="1"/>
+      <w:numFmt w:val="bullet"/>
+      <w:lvlText w:val="o"/>
+      <w:lvlJc w:val="left"/>
+      <w:pPr>
+        <w:ind w:left="4680" w:hanging="360"/>
+      </w:pPr>
+      <w:rPr>
+        <w:rFonts w:ascii="Courier New" w:hAnsi="Courier New" w:cs="Courier New" w:hint="default"/>
+      </w:rPr>
+    </w:lvl>
+    <w:lvl w:ilvl="5" w:tplc="04090005" w:tentative="1">
+      <w:start w:val="1"/>
+      <w:numFmt w:val="bullet"/>
+      <w:lvlText w:val=""/>
+      <w:lvlJc w:val="left"/>
+      <w:pPr>
+        <w:ind w:left="5400" w:hanging="360"/>
+      </w:pPr>
+      <w:rPr>
+        <w:rFonts w:ascii="Wingdings" w:hAnsi="Wingdings" w:hint="default"/>
+      </w:rPr>
+    </w:lvl>
+    <w:lvl w:ilvl="6" w:tplc="04090001" w:tentative="1">
+      <w:start w:val="1"/>
+      <w:numFmt w:val="bullet"/>
+      <w:lvlText w:val=""/>
+      <w:lvlJc w:val="left"/>
+      <w:pPr>
+        <w:ind w:left="6120" w:hanging="360"/>
+      </w:pPr>
+      <w:rPr>
+        <w:rFonts w:ascii="Symbol" w:hAnsi="Symbol" w:hint="default"/>
+      </w:rPr>
+    </w:lvl>
+    <w:lvl w:ilvl="7" w:tplc="04090003" w:tentative="1">
+      <w:start w:val="1"/>
+      <w:numFmt w:val="bullet"/>
+      <w:lvlText w:val="o"/>
+      <w:lvlJc w:val="left"/>
+      <w:pPr>
+        <w:ind w:left="6840" w:hanging="360"/>
+      </w:pPr>
+      <w:rPr>
+        <w:rFonts w:ascii="Courier New" w:hAnsi="Courier New" w:cs="Courier New" w:hint="default"/>
+      </w:rPr>
+    </w:lvl>
+    <w:lvl w:ilvl="8" w:tplc="04090005" w:tentative="1">
+      <w:start w:val="1"/>
+      <w:numFmt w:val="bullet"/>
+      <w:lvlText w:val=""/>
+      <w:lvlJc w:val="left"/>
+      <w:pPr>
+        <w:ind w:left="7560" w:hanging="360"/>
+      </w:pPr>
+      <w:rPr>
+        <w:rFonts w:ascii="Wingdings" w:hAnsi="Wingdings" w:hint="default"/>
+      </w:rPr>
+    </w:lvl>
+  </w:abstractNum>
+  <w:abstractNum w:abstractNumId="5">
+    <w:nsid w:val="6A5347F5"/>
+    <w:multiLevelType w:val="hybridMultilevel"/>
+    <w:tmpl w:val="C002A60C"/>
+    <w:lvl w:ilvl="0" w:tplc="04090001">
+      <w:start w:val="1"/>
+      <w:numFmt w:val="bullet"/>
+      <w:lvlText w:val=""/>
+      <w:lvlJc w:val="left"/>
+      <w:pPr>
+        <w:ind w:left="1800" w:hanging="360"/>
+      </w:pPr>
+      <w:rPr>
+        <w:rFonts w:ascii="Symbol" w:hAnsi="Symbol" w:hint="default"/>
+      </w:rPr>
+    </w:lvl>
+    <w:lvl w:ilvl="1" w:tplc="04090003" w:tentative="1">
+      <w:start w:val="1"/>
+      <w:numFmt w:val="bullet"/>
+      <w:lvlText w:val="o"/>
+      <w:lvlJc w:val="left"/>
+      <w:pPr>
+        <w:ind w:left="2520" w:hanging="360"/>
+      </w:pPr>
+      <w:rPr>
+        <w:rFonts w:ascii="Courier New" w:hAnsi="Courier New" w:cs="Courier New" w:hint="default"/>
+      </w:rPr>
+    </w:lvl>
+    <w:lvl w:ilvl="2" w:tplc="04090005" w:tentative="1">
+      <w:start w:val="1"/>
+      <w:numFmt w:val="bullet"/>
+      <w:lvlText w:val=""/>
+      <w:lvlJc w:val="left"/>
+      <w:pPr>
+        <w:ind w:left="3240" w:hanging="360"/>
+      </w:pPr>
+      <w:rPr>
+        <w:rFonts w:ascii="Wingdings" w:hAnsi="Wingdings" w:hint="default"/>
+      </w:rPr>
+    </w:lvl>
+    <w:lvl w:ilvl="3" w:tplc="04090001" w:tentative="1">
+      <w:start w:val="1"/>
+      <w:numFmt w:val="bullet"/>
+      <w:lvlText w:val=""/>
+      <w:lvlJc w:val="left"/>
+      <w:pPr>
+        <w:ind w:left="3960" w:hanging="360"/>
+      </w:pPr>
+      <w:rPr>
+        <w:rFonts w:ascii="Symbol" w:hAnsi="Symbol" w:hint="default"/>
+      </w:rPr>
+    </w:lvl>
+    <w:lvl w:ilvl="4" w:tplc="04090003" w:tentative="1">
+      <w:start w:val="1"/>
+      <w:numFmt w:val="bullet"/>
+      <w:lvlText w:val="o"/>
+      <w:lvlJc w:val="left"/>
+      <w:pPr>
+        <w:ind w:left="4680" w:hanging="360"/>
+      </w:pPr>
+      <w:rPr>
+        <w:rFonts w:ascii="Courier New" w:hAnsi="Courier New" w:cs="Courier New" w:hint="default"/>
+      </w:rPr>
+    </w:lvl>
+    <w:lvl w:ilvl="5" w:tplc="04090005" w:tentative="1">
+      <w:start w:val="1"/>
+      <w:numFmt w:val="bullet"/>
+      <w:lvlText w:val=""/>
+      <w:lvlJc w:val="left"/>
+      <w:pPr>
+        <w:ind w:left="5400" w:hanging="360"/>
+      </w:pPr>
+      <w:rPr>
+        <w:rFonts w:ascii="Wingdings" w:hAnsi="Wingdings" w:hint="default"/>
+      </w:rPr>
+    </w:lvl>
+    <w:lvl w:ilvl="6" w:tplc="04090001" w:tentative="1">
+      <w:start w:val="1"/>
+      <w:numFmt w:val="bullet"/>
+      <w:lvlText w:val=""/>
+      <w:lvlJc w:val="left"/>
+      <w:pPr>
+        <w:ind w:left="6120" w:hanging="360"/>
+      </w:pPr>
+      <w:rPr>
+        <w:rFonts w:ascii="Symbol" w:hAnsi="Symbol" w:hint="default"/>
+      </w:rPr>
+    </w:lvl>
+    <w:lvl w:ilvl="7" w:tplc="04090003" w:tentative="1">
+      <w:start w:val="1"/>
+      <w:numFmt w:val="bullet"/>
+      <w:lvlText w:val="o"/>
+      <w:lvlJc w:val="left"/>
+      <w:pPr>
+        <w:ind w:left="6840" w:hanging="360"/>
+      </w:pPr>
+      <w:rPr>
+        <w:rFonts w:ascii="Courier New" w:hAnsi="Courier New" w:cs="Courier New" w:hint="default"/>
+      </w:rPr>
+    </w:lvl>
+    <w:lvl w:ilvl="8" w:tplc="04090005" w:tentative="1">
+      <w:start w:val="1"/>
+      <w:numFmt w:val="bullet"/>
+      <w:lvlText w:val=""/>
+      <w:lvlJc w:val="left"/>
+      <w:pPr>
+        <w:ind w:left="7560" w:hanging="360"/>
+      </w:pPr>
+      <w:rPr>
+        <w:rFonts w:ascii="Wingdings" w:hAnsi="Wingdings" w:hint="default"/>
+      </w:rPr>
+    </w:lvl>
+  </w:abstractNum>
+  <w:abstractNum w:abstractNumId="6">
     <w:nsid w:val="77CB6DD2"/>
     <w:multiLevelType w:val="hybridMultilevel"/>
     <w:tmpl w:val="AD0EA4A8"/>
@@ -1966,13 +3614,25 @@
     </w:lvl>
   </w:abstractNum>
   <w:num w:numId="1">
+    <w:abstractNumId w:val="3"/>
+  </w:num>
+  <w:num w:numId="2">
     <w:abstractNumId w:val="1"/>
   </w:num>
-  <w:num w:numId="2">
+  <w:num w:numId="3">
+    <w:abstractNumId w:val="6"/>
+  </w:num>
+  <w:num w:numId="4">
     <w:abstractNumId w:val="0"/>
   </w:num>
-  <w:num w:numId="3">
+  <w:num w:numId="5">
+    <w:abstractNumId w:val="5"/>
+  </w:num>
+  <w:num w:numId="6">
     <w:abstractNumId w:val="2"/>
+  </w:num>
+  <w:num w:numId="7">
+    <w:abstractNumId w:val="4"/>
   </w:num>
 </w:numbering>
 </file>
@@ -2722,4 +4382,16 @@
   <a:objectDefaults/>
   <a:extraClrSchemeLst/>
 </a:theme>
+</file>
+
+<file path=customXml/item1.xml><?xml version="1.0" encoding="utf-8"?>
+<b:Sources xmlns:b="http://schemas.openxmlformats.org/officeDocument/2006/bibliography" xmlns="http://schemas.openxmlformats.org/officeDocument/2006/bibliography" SelectedStyle="\APA.XSL" StyleName="APA"/>
+</file>
+
+<file path=customXml/itemProps1.xml><?xml version="1.0" encoding="utf-8"?>
+<ds:datastoreItem xmlns:ds="http://schemas.openxmlformats.org/officeDocument/2006/customXml" ds:itemID="{DB90349B-262E-4B1B-B008-C397ED4995CB}">
+  <ds:schemaRefs>
+    <ds:schemaRef ds:uri="http://schemas.openxmlformats.org/officeDocument/2006/bibliography"/>
+  </ds:schemaRefs>
+</ds:datastoreItem>
 </file>
</xml_diff>